<commit_message>
done lab assignment 2
</commit_message>
<xml_diff>
--- a/Assignment 1/Assignment 1.docx
+++ b/Assignment 1/Assignment 1.docx
@@ -23,7 +23,7 @@
                     <pic:cNvPicPr/>
                   </pic:nvPicPr>
                   <pic:blipFill>
-                    <a:blip r:embed="rId4">
+                    <a:blip r:embed="rId7">
                       <a:extLst>
                         <a:ext uri="{28A0092B-C50C-407E-A947-70E740481C1C}">
                           <a14:useLocalDpi xmlns:a14="http://schemas.microsoft.com/office/drawing/2010/main" val="0"/>
@@ -361,8 +361,6 @@
         </w:rPr>
         <w:t>70153209</w:t>
       </w:r>
-      <w:bookmarkStart w:id="0" w:name="_GoBack"/>
-      <w:bookmarkEnd w:id="0"/>
     </w:p>
     <w:p/>
     <w:p/>
@@ -7858,6 +7856,9 @@
     </w:p>
     <w:p>
       <w:r>
+        <w:rPr>
+          <w:noProof/>
+        </w:rPr>
         <w:drawing>
           <wp:inline distT="0" distB="0" distL="0" distR="0" wp14:anchorId="17C719CB" wp14:editId="31BC4DE3">
             <wp:extent cx="6908800" cy="1473200"/>
@@ -7874,7 +7875,7 @@
                     <pic:cNvPicPr/>
                   </pic:nvPicPr>
                   <pic:blipFill>
-                    <a:blip r:embed="rId5"/>
+                    <a:blip r:embed="rId8"/>
                     <a:stretch>
                       <a:fillRect/>
                     </a:stretch>
@@ -13487,6 +13488,9 @@
     </w:p>
     <w:p>
       <w:r>
+        <w:rPr>
+          <w:noProof/>
+        </w:rPr>
         <w:drawing>
           <wp:inline distT="0" distB="0" distL="0" distR="0" wp14:anchorId="01F9E8FE" wp14:editId="3F82F73C">
             <wp:extent cx="4432528" cy="4330923"/>
@@ -13503,7 +13507,7 @@
                     <pic:cNvPicPr/>
                   </pic:nvPicPr>
                   <pic:blipFill>
-                    <a:blip r:embed="rId6"/>
+                    <a:blip r:embed="rId9"/>
                     <a:stretch>
                       <a:fillRect/>
                     </a:stretch>
@@ -23345,6 +23349,9 @@
     </w:p>
     <w:p>
       <w:r>
+        <w:rPr>
+          <w:noProof/>
+        </w:rPr>
         <w:drawing>
           <wp:inline distT="0" distB="0" distL="0" distR="0" wp14:anchorId="64A17D28" wp14:editId="35CA3C74">
             <wp:extent cx="4622800" cy="3806720"/>
@@ -23361,7 +23368,7 @@
                     <pic:cNvPicPr/>
                   </pic:nvPicPr>
                   <pic:blipFill>
-                    <a:blip r:embed="rId7"/>
+                    <a:blip r:embed="rId10"/>
                     <a:stretch>
                       <a:fillRect/>
                     </a:stretch>
@@ -23397,7 +23404,7 @@
           <w:color w:val="auto"/>
         </w:rPr>
         <w:lastRenderedPageBreak/>
-        <w:t>Q3</w:t>
+        <w:t>Q4</w:t>
       </w:r>
       <w:r>
         <w:rPr>
@@ -23413,6 +23420,8 @@
         </w:rPr>
         <w:t xml:space="preserve">Pattern </w:t>
       </w:r>
+      <w:bookmarkStart w:id="0" w:name="_GoBack"/>
+      <w:bookmarkEnd w:id="0"/>
     </w:p>
     <w:p>
       <w:pPr>
@@ -23449,8 +23458,8 @@
           <w:b/>
           <w:bCs/>
           <w:color w:val="CCCCCC"/>
-          <w:sz w:val="23"/>
-          <w:szCs w:val="23"/>
+          <w:sz w:val="20"/>
+          <w:szCs w:val="20"/>
         </w:rPr>
       </w:pPr>
       <w:r>
@@ -23459,8 +23468,8 @@
           <w:b/>
           <w:bCs/>
           <w:color w:val="C586C0"/>
-          <w:sz w:val="23"/>
-          <w:szCs w:val="23"/>
+          <w:sz w:val="20"/>
+          <w:szCs w:val="20"/>
         </w:rPr>
         <w:t>#include</w:t>
       </w:r>
@@ -23470,8 +23479,8 @@
           <w:b/>
           <w:bCs/>
           <w:color w:val="569CD6"/>
-          <w:sz w:val="23"/>
-          <w:szCs w:val="23"/>
+          <w:sz w:val="20"/>
+          <w:szCs w:val="20"/>
         </w:rPr>
         <w:t xml:space="preserve"> </w:t>
       </w:r>
@@ -23481,8 +23490,8 @@
           <w:b/>
           <w:bCs/>
           <w:color w:val="CE9178"/>
-          <w:sz w:val="23"/>
-          <w:szCs w:val="23"/>
+          <w:sz w:val="20"/>
+          <w:szCs w:val="20"/>
         </w:rPr>
         <w:t>&lt;</w:t>
       </w:r>
@@ -23493,8 +23502,8 @@
           <w:b/>
           <w:bCs/>
           <w:color w:val="CE9178"/>
-          <w:sz w:val="23"/>
-          <w:szCs w:val="23"/>
+          <w:sz w:val="20"/>
+          <w:szCs w:val="20"/>
         </w:rPr>
         <w:t>iostream</w:t>
       </w:r>
@@ -23505,8 +23514,8 @@
           <w:b/>
           <w:bCs/>
           <w:color w:val="CE9178"/>
-          <w:sz w:val="23"/>
-          <w:szCs w:val="23"/>
+          <w:sz w:val="20"/>
+          <w:szCs w:val="20"/>
         </w:rPr>
         <w:t>&gt;</w:t>
       </w:r>
@@ -23520,8 +23529,8 @@
           <w:b/>
           <w:bCs/>
           <w:color w:val="CCCCCC"/>
-          <w:sz w:val="23"/>
-          <w:szCs w:val="23"/>
+          <w:sz w:val="20"/>
+          <w:szCs w:val="20"/>
         </w:rPr>
       </w:pPr>
       <w:proofErr w:type="gramStart"/>
@@ -23531,8 +23540,8 @@
           <w:b/>
           <w:bCs/>
           <w:color w:val="C586C0"/>
-          <w:sz w:val="23"/>
-          <w:szCs w:val="23"/>
+          <w:sz w:val="20"/>
+          <w:szCs w:val="20"/>
         </w:rPr>
         <w:t>using</w:t>
       </w:r>
@@ -23543,8 +23552,8 @@
           <w:b/>
           <w:bCs/>
           <w:color w:val="CCCCCC"/>
-          <w:sz w:val="23"/>
-          <w:szCs w:val="23"/>
+          <w:sz w:val="20"/>
+          <w:szCs w:val="20"/>
         </w:rPr>
         <w:t xml:space="preserve"> </w:t>
       </w:r>
@@ -23554,8 +23563,8 @@
           <w:b/>
           <w:bCs/>
           <w:color w:val="569CD6"/>
-          <w:sz w:val="23"/>
-          <w:szCs w:val="23"/>
+          <w:sz w:val="20"/>
+          <w:szCs w:val="20"/>
         </w:rPr>
         <w:t>namespace</w:t>
       </w:r>
@@ -23565,8 +23574,8 @@
           <w:b/>
           <w:bCs/>
           <w:color w:val="CCCCCC"/>
-          <w:sz w:val="23"/>
-          <w:szCs w:val="23"/>
+          <w:sz w:val="20"/>
+          <w:szCs w:val="20"/>
         </w:rPr>
         <w:t xml:space="preserve"> </w:t>
       </w:r>
@@ -23577,8 +23586,8 @@
           <w:b/>
           <w:bCs/>
           <w:color w:val="4EC9B0"/>
-          <w:sz w:val="23"/>
-          <w:szCs w:val="23"/>
+          <w:sz w:val="20"/>
+          <w:szCs w:val="20"/>
         </w:rPr>
         <w:t>std</w:t>
       </w:r>
@@ -23589,8 +23598,8 @@
           <w:b/>
           <w:bCs/>
           <w:color w:val="CCCCCC"/>
-          <w:sz w:val="23"/>
-          <w:szCs w:val="23"/>
+          <w:sz w:val="20"/>
+          <w:szCs w:val="20"/>
         </w:rPr>
         <w:t>;</w:t>
       </w:r>
@@ -23604,8 +23613,8 @@
           <w:b/>
           <w:bCs/>
           <w:color w:val="CCCCCC"/>
-          <w:sz w:val="23"/>
-          <w:szCs w:val="23"/>
+          <w:sz w:val="20"/>
+          <w:szCs w:val="20"/>
         </w:rPr>
       </w:pPr>
     </w:p>
@@ -23618,8 +23627,8 @@
           <w:b/>
           <w:bCs/>
           <w:color w:val="CCCCCC"/>
-          <w:sz w:val="23"/>
-          <w:szCs w:val="23"/>
+          <w:sz w:val="20"/>
+          <w:szCs w:val="20"/>
         </w:rPr>
       </w:pPr>
       <w:proofErr w:type="spellStart"/>
@@ -23630,8 +23639,8 @@
           <w:b/>
           <w:bCs/>
           <w:color w:val="569CD6"/>
-          <w:sz w:val="23"/>
-          <w:szCs w:val="23"/>
+          <w:sz w:val="20"/>
+          <w:szCs w:val="20"/>
         </w:rPr>
         <w:t>int</w:t>
       </w:r>
@@ -23643,8 +23652,8 @@
           <w:b/>
           <w:bCs/>
           <w:color w:val="CCCCCC"/>
-          <w:sz w:val="23"/>
-          <w:szCs w:val="23"/>
+          <w:sz w:val="20"/>
+          <w:szCs w:val="20"/>
         </w:rPr>
         <w:t xml:space="preserve"> </w:t>
       </w:r>
@@ -23654,8 +23663,8 @@
           <w:b/>
           <w:bCs/>
           <w:color w:val="DCDCAA"/>
-          <w:sz w:val="23"/>
-          <w:szCs w:val="23"/>
+          <w:sz w:val="20"/>
+          <w:szCs w:val="20"/>
         </w:rPr>
         <w:t>main</w:t>
       </w:r>
@@ -23665,8 +23674,8 @@
           <w:b/>
           <w:bCs/>
           <w:color w:val="CCCCCC"/>
-          <w:sz w:val="23"/>
-          <w:szCs w:val="23"/>
+          <w:sz w:val="20"/>
+          <w:szCs w:val="20"/>
         </w:rPr>
         <w:t>()</w:t>
       </w:r>
@@ -23680,18 +23689,18 @@
           <w:b/>
           <w:bCs/>
           <w:color w:val="CCCCCC"/>
-          <w:sz w:val="23"/>
-          <w:szCs w:val="23"/>
-        </w:rPr>
-      </w:pPr>
-      <w:r>
-        <w:rPr>
-          <w:rFonts w:ascii="FiraCode Nerd Font" w:eastAsia="Times New Roman" w:hAnsi="FiraCode Nerd Font" w:cs="FiraCode Nerd Font"/>
-          <w:b/>
-          <w:bCs/>
-          <w:color w:val="CCCCCC"/>
-          <w:sz w:val="23"/>
-          <w:szCs w:val="23"/>
+          <w:sz w:val="20"/>
+          <w:szCs w:val="20"/>
+        </w:rPr>
+      </w:pPr>
+      <w:r>
+        <w:rPr>
+          <w:rFonts w:ascii="FiraCode Nerd Font" w:eastAsia="Times New Roman" w:hAnsi="FiraCode Nerd Font" w:cs="FiraCode Nerd Font"/>
+          <w:b/>
+          <w:bCs/>
+          <w:color w:val="CCCCCC"/>
+          <w:sz w:val="20"/>
+          <w:szCs w:val="20"/>
         </w:rPr>
         <w:t>{</w:t>
       </w:r>
@@ -23705,18 +23714,18 @@
           <w:b/>
           <w:bCs/>
           <w:color w:val="CCCCCC"/>
-          <w:sz w:val="23"/>
-          <w:szCs w:val="23"/>
-        </w:rPr>
-      </w:pPr>
-      <w:r>
-        <w:rPr>
-          <w:rFonts w:ascii="FiraCode Nerd Font" w:eastAsia="Times New Roman" w:hAnsi="FiraCode Nerd Font" w:cs="FiraCode Nerd Font"/>
-          <w:b/>
-          <w:bCs/>
-          <w:color w:val="CCCCCC"/>
-          <w:sz w:val="23"/>
-          <w:szCs w:val="23"/>
+          <w:sz w:val="20"/>
+          <w:szCs w:val="20"/>
+        </w:rPr>
+      </w:pPr>
+      <w:r>
+        <w:rPr>
+          <w:rFonts w:ascii="FiraCode Nerd Font" w:eastAsia="Times New Roman" w:hAnsi="FiraCode Nerd Font" w:cs="FiraCode Nerd Font"/>
+          <w:b/>
+          <w:bCs/>
+          <w:color w:val="CCCCCC"/>
+          <w:sz w:val="20"/>
+          <w:szCs w:val="20"/>
         </w:rPr>
         <w:t xml:space="preserve">    </w:t>
       </w:r>
@@ -23728,8 +23737,8 @@
           <w:b/>
           <w:bCs/>
           <w:color w:val="569CD6"/>
-          <w:sz w:val="23"/>
-          <w:szCs w:val="23"/>
+          <w:sz w:val="20"/>
+          <w:szCs w:val="20"/>
         </w:rPr>
         <w:t>int</w:t>
       </w:r>
@@ -23741,8 +23750,8 @@
           <w:b/>
           <w:bCs/>
           <w:color w:val="CCCCCC"/>
-          <w:sz w:val="23"/>
-          <w:szCs w:val="23"/>
+          <w:sz w:val="20"/>
+          <w:szCs w:val="20"/>
         </w:rPr>
         <w:t xml:space="preserve"> </w:t>
       </w:r>
@@ -23752,8 +23761,8 @@
           <w:b/>
           <w:bCs/>
           <w:color w:val="9CDCFE"/>
-          <w:sz w:val="23"/>
-          <w:szCs w:val="23"/>
+          <w:sz w:val="20"/>
+          <w:szCs w:val="20"/>
         </w:rPr>
         <w:t>n</w:t>
       </w:r>
@@ -23763,8 +23772,8 @@
           <w:b/>
           <w:bCs/>
           <w:color w:val="CCCCCC"/>
-          <w:sz w:val="23"/>
-          <w:szCs w:val="23"/>
+          <w:sz w:val="20"/>
+          <w:szCs w:val="20"/>
         </w:rPr>
         <w:t xml:space="preserve"> </w:t>
       </w:r>
@@ -23774,8 +23783,8 @@
           <w:b/>
           <w:bCs/>
           <w:color w:val="D4D4D4"/>
-          <w:sz w:val="23"/>
-          <w:szCs w:val="23"/>
+          <w:sz w:val="20"/>
+          <w:szCs w:val="20"/>
         </w:rPr>
         <w:t>=</w:t>
       </w:r>
@@ -23785,8 +23794,8 @@
           <w:b/>
           <w:bCs/>
           <w:color w:val="CCCCCC"/>
-          <w:sz w:val="23"/>
-          <w:szCs w:val="23"/>
+          <w:sz w:val="20"/>
+          <w:szCs w:val="20"/>
         </w:rPr>
         <w:t xml:space="preserve"> </w:t>
       </w:r>
@@ -23796,8 +23805,8 @@
           <w:b/>
           <w:bCs/>
           <w:color w:val="B5CEA8"/>
-          <w:sz w:val="23"/>
-          <w:szCs w:val="23"/>
+          <w:sz w:val="20"/>
+          <w:szCs w:val="20"/>
         </w:rPr>
         <w:t>5</w:t>
       </w:r>
@@ -23807,8 +23816,8 @@
           <w:b/>
           <w:bCs/>
           <w:color w:val="CCCCCC"/>
-          <w:sz w:val="23"/>
-          <w:szCs w:val="23"/>
+          <w:sz w:val="20"/>
+          <w:szCs w:val="20"/>
         </w:rPr>
         <w:t>;</w:t>
       </w:r>
@@ -23822,8 +23831,8 @@
           <w:b/>
           <w:bCs/>
           <w:color w:val="CCCCCC"/>
-          <w:sz w:val="23"/>
-          <w:szCs w:val="23"/>
+          <w:sz w:val="20"/>
+          <w:szCs w:val="20"/>
         </w:rPr>
       </w:pPr>
     </w:p>
@@ -23836,18 +23845,18 @@
           <w:b/>
           <w:bCs/>
           <w:color w:val="CCCCCC"/>
-          <w:sz w:val="23"/>
-          <w:szCs w:val="23"/>
-        </w:rPr>
-      </w:pPr>
-      <w:r>
-        <w:rPr>
-          <w:rFonts w:ascii="FiraCode Nerd Font" w:eastAsia="Times New Roman" w:hAnsi="FiraCode Nerd Font" w:cs="FiraCode Nerd Font"/>
-          <w:b/>
-          <w:bCs/>
-          <w:color w:val="CCCCCC"/>
-          <w:sz w:val="23"/>
-          <w:szCs w:val="23"/>
+          <w:sz w:val="20"/>
+          <w:szCs w:val="20"/>
+        </w:rPr>
+      </w:pPr>
+      <w:r>
+        <w:rPr>
+          <w:rFonts w:ascii="FiraCode Nerd Font" w:eastAsia="Times New Roman" w:hAnsi="FiraCode Nerd Font" w:cs="FiraCode Nerd Font"/>
+          <w:b/>
+          <w:bCs/>
+          <w:color w:val="CCCCCC"/>
+          <w:sz w:val="20"/>
+          <w:szCs w:val="20"/>
         </w:rPr>
         <w:t xml:space="preserve">    </w:t>
       </w:r>
@@ -23858,8 +23867,8 @@
           <w:b/>
           <w:bCs/>
           <w:color w:val="C586C0"/>
-          <w:sz w:val="23"/>
-          <w:szCs w:val="23"/>
+          <w:sz w:val="20"/>
+          <w:szCs w:val="20"/>
         </w:rPr>
         <w:t>for</w:t>
       </w:r>
@@ -23870,8 +23879,8 @@
           <w:b/>
           <w:bCs/>
           <w:color w:val="CCCCCC"/>
-          <w:sz w:val="23"/>
-          <w:szCs w:val="23"/>
+          <w:sz w:val="20"/>
+          <w:szCs w:val="20"/>
         </w:rPr>
         <w:t xml:space="preserve"> (</w:t>
       </w:r>
@@ -23882,8 +23891,8 @@
           <w:b/>
           <w:bCs/>
           <w:color w:val="569CD6"/>
-          <w:sz w:val="23"/>
-          <w:szCs w:val="23"/>
+          <w:sz w:val="20"/>
+          <w:szCs w:val="20"/>
         </w:rPr>
         <w:t>int</w:t>
       </w:r>
@@ -23894,8 +23903,8 @@
           <w:b/>
           <w:bCs/>
           <w:color w:val="CCCCCC"/>
-          <w:sz w:val="23"/>
-          <w:szCs w:val="23"/>
+          <w:sz w:val="20"/>
+          <w:szCs w:val="20"/>
         </w:rPr>
         <w:t xml:space="preserve"> </w:t>
       </w:r>
@@ -23906,8 +23915,8 @@
           <w:b/>
           <w:bCs/>
           <w:color w:val="9CDCFE"/>
-          <w:sz w:val="23"/>
-          <w:szCs w:val="23"/>
+          <w:sz w:val="20"/>
+          <w:szCs w:val="20"/>
         </w:rPr>
         <w:t>i</w:t>
       </w:r>
@@ -23918,8 +23927,8 @@
           <w:b/>
           <w:bCs/>
           <w:color w:val="CCCCCC"/>
-          <w:sz w:val="23"/>
-          <w:szCs w:val="23"/>
+          <w:sz w:val="20"/>
+          <w:szCs w:val="20"/>
         </w:rPr>
         <w:t xml:space="preserve"> </w:t>
       </w:r>
@@ -23929,8 +23938,8 @@
           <w:b/>
           <w:bCs/>
           <w:color w:val="D4D4D4"/>
-          <w:sz w:val="23"/>
-          <w:szCs w:val="23"/>
+          <w:sz w:val="20"/>
+          <w:szCs w:val="20"/>
         </w:rPr>
         <w:t>=</w:t>
       </w:r>
@@ -23940,8 +23949,8 @@
           <w:b/>
           <w:bCs/>
           <w:color w:val="CCCCCC"/>
-          <w:sz w:val="23"/>
-          <w:szCs w:val="23"/>
+          <w:sz w:val="20"/>
+          <w:szCs w:val="20"/>
         </w:rPr>
         <w:t xml:space="preserve"> </w:t>
       </w:r>
@@ -23951,8 +23960,8 @@
           <w:b/>
           <w:bCs/>
           <w:color w:val="B5CEA8"/>
-          <w:sz w:val="23"/>
-          <w:szCs w:val="23"/>
+          <w:sz w:val="20"/>
+          <w:szCs w:val="20"/>
         </w:rPr>
         <w:t>1</w:t>
       </w:r>
@@ -23962,8 +23971,8 @@
           <w:b/>
           <w:bCs/>
           <w:color w:val="CCCCCC"/>
-          <w:sz w:val="23"/>
-          <w:szCs w:val="23"/>
+          <w:sz w:val="20"/>
+          <w:szCs w:val="20"/>
         </w:rPr>
         <w:t xml:space="preserve">; </w:t>
       </w:r>
@@ -23974,8 +23983,8 @@
           <w:b/>
           <w:bCs/>
           <w:color w:val="9CDCFE"/>
-          <w:sz w:val="23"/>
-          <w:szCs w:val="23"/>
+          <w:sz w:val="20"/>
+          <w:szCs w:val="20"/>
         </w:rPr>
         <w:t>i</w:t>
       </w:r>
@@ -23986,8 +23995,8 @@
           <w:b/>
           <w:bCs/>
           <w:color w:val="CCCCCC"/>
-          <w:sz w:val="23"/>
-          <w:szCs w:val="23"/>
+          <w:sz w:val="20"/>
+          <w:szCs w:val="20"/>
         </w:rPr>
         <w:t xml:space="preserve"> </w:t>
       </w:r>
@@ -23997,8 +24006,8 @@
           <w:b/>
           <w:bCs/>
           <w:color w:val="D4D4D4"/>
-          <w:sz w:val="23"/>
-          <w:szCs w:val="23"/>
+          <w:sz w:val="20"/>
+          <w:szCs w:val="20"/>
         </w:rPr>
         <w:t>&lt;=</w:t>
       </w:r>
@@ -24008,8 +24017,8 @@
           <w:b/>
           <w:bCs/>
           <w:color w:val="CCCCCC"/>
-          <w:sz w:val="23"/>
-          <w:szCs w:val="23"/>
+          <w:sz w:val="20"/>
+          <w:szCs w:val="20"/>
         </w:rPr>
         <w:t xml:space="preserve"> </w:t>
       </w:r>
@@ -24019,8 +24028,8 @@
           <w:b/>
           <w:bCs/>
           <w:color w:val="9CDCFE"/>
-          <w:sz w:val="23"/>
-          <w:szCs w:val="23"/>
+          <w:sz w:val="20"/>
+          <w:szCs w:val="20"/>
         </w:rPr>
         <w:t>n</w:t>
       </w:r>
@@ -24030,8 +24039,8 @@
           <w:b/>
           <w:bCs/>
           <w:color w:val="CCCCCC"/>
-          <w:sz w:val="23"/>
-          <w:szCs w:val="23"/>
+          <w:sz w:val="20"/>
+          <w:szCs w:val="20"/>
         </w:rPr>
         <w:t xml:space="preserve">; </w:t>
       </w:r>
@@ -24042,8 +24051,8 @@
           <w:b/>
           <w:bCs/>
           <w:color w:val="9CDCFE"/>
-          <w:sz w:val="23"/>
-          <w:szCs w:val="23"/>
+          <w:sz w:val="20"/>
+          <w:szCs w:val="20"/>
         </w:rPr>
         <w:t>i</w:t>
       </w:r>
@@ -24054,8 +24063,8 @@
           <w:b/>
           <w:bCs/>
           <w:color w:val="D4D4D4"/>
-          <w:sz w:val="23"/>
-          <w:szCs w:val="23"/>
+          <w:sz w:val="20"/>
+          <w:szCs w:val="20"/>
         </w:rPr>
         <w:t>++</w:t>
       </w:r>
@@ -24065,8 +24074,8 @@
           <w:b/>
           <w:bCs/>
           <w:color w:val="CCCCCC"/>
-          <w:sz w:val="23"/>
-          <w:szCs w:val="23"/>
+          <w:sz w:val="20"/>
+          <w:szCs w:val="20"/>
         </w:rPr>
         <w:t>)</w:t>
       </w:r>
@@ -24080,18 +24089,18 @@
           <w:b/>
           <w:bCs/>
           <w:color w:val="CCCCCC"/>
-          <w:sz w:val="23"/>
-          <w:szCs w:val="23"/>
-        </w:rPr>
-      </w:pPr>
-      <w:r>
-        <w:rPr>
-          <w:rFonts w:ascii="FiraCode Nerd Font" w:eastAsia="Times New Roman" w:hAnsi="FiraCode Nerd Font" w:cs="FiraCode Nerd Font"/>
-          <w:b/>
-          <w:bCs/>
-          <w:color w:val="CCCCCC"/>
-          <w:sz w:val="23"/>
-          <w:szCs w:val="23"/>
+          <w:sz w:val="20"/>
+          <w:szCs w:val="20"/>
+        </w:rPr>
+      </w:pPr>
+      <w:r>
+        <w:rPr>
+          <w:rFonts w:ascii="FiraCode Nerd Font" w:eastAsia="Times New Roman" w:hAnsi="FiraCode Nerd Font" w:cs="FiraCode Nerd Font"/>
+          <w:b/>
+          <w:bCs/>
+          <w:color w:val="CCCCCC"/>
+          <w:sz w:val="20"/>
+          <w:szCs w:val="20"/>
         </w:rPr>
         <w:t>    {</w:t>
       </w:r>
@@ -24105,18 +24114,18 @@
           <w:b/>
           <w:bCs/>
           <w:color w:val="CCCCCC"/>
-          <w:sz w:val="23"/>
-          <w:szCs w:val="23"/>
-        </w:rPr>
-      </w:pPr>
-      <w:r>
-        <w:rPr>
-          <w:rFonts w:ascii="FiraCode Nerd Font" w:eastAsia="Times New Roman" w:hAnsi="FiraCode Nerd Font" w:cs="FiraCode Nerd Font"/>
-          <w:b/>
-          <w:bCs/>
-          <w:color w:val="CCCCCC"/>
-          <w:sz w:val="23"/>
-          <w:szCs w:val="23"/>
+          <w:sz w:val="20"/>
+          <w:szCs w:val="20"/>
+        </w:rPr>
+      </w:pPr>
+      <w:r>
+        <w:rPr>
+          <w:rFonts w:ascii="FiraCode Nerd Font" w:eastAsia="Times New Roman" w:hAnsi="FiraCode Nerd Font" w:cs="FiraCode Nerd Font"/>
+          <w:b/>
+          <w:bCs/>
+          <w:color w:val="CCCCCC"/>
+          <w:sz w:val="20"/>
+          <w:szCs w:val="20"/>
         </w:rPr>
         <w:t xml:space="preserve">        </w:t>
       </w:r>
@@ -24127,8 +24136,8 @@
           <w:b/>
           <w:bCs/>
           <w:color w:val="C586C0"/>
-          <w:sz w:val="23"/>
-          <w:szCs w:val="23"/>
+          <w:sz w:val="20"/>
+          <w:szCs w:val="20"/>
         </w:rPr>
         <w:t>for</w:t>
       </w:r>
@@ -24139,8 +24148,8 @@
           <w:b/>
           <w:bCs/>
           <w:color w:val="CCCCCC"/>
-          <w:sz w:val="23"/>
-          <w:szCs w:val="23"/>
+          <w:sz w:val="20"/>
+          <w:szCs w:val="20"/>
         </w:rPr>
         <w:t xml:space="preserve"> (</w:t>
       </w:r>
@@ -24151,8 +24160,8 @@
           <w:b/>
           <w:bCs/>
           <w:color w:val="569CD6"/>
-          <w:sz w:val="23"/>
-          <w:szCs w:val="23"/>
+          <w:sz w:val="20"/>
+          <w:szCs w:val="20"/>
         </w:rPr>
         <w:t>int</w:t>
       </w:r>
@@ -24163,8 +24172,8 @@
           <w:b/>
           <w:bCs/>
           <w:color w:val="CCCCCC"/>
-          <w:sz w:val="23"/>
-          <w:szCs w:val="23"/>
+          <w:sz w:val="20"/>
+          <w:szCs w:val="20"/>
         </w:rPr>
         <w:t xml:space="preserve"> </w:t>
       </w:r>
@@ -24174,8 +24183,8 @@
           <w:b/>
           <w:bCs/>
           <w:color w:val="9CDCFE"/>
-          <w:sz w:val="23"/>
-          <w:szCs w:val="23"/>
+          <w:sz w:val="20"/>
+          <w:szCs w:val="20"/>
         </w:rPr>
         <w:t>j</w:t>
       </w:r>
@@ -24185,8 +24194,8 @@
           <w:b/>
           <w:bCs/>
           <w:color w:val="CCCCCC"/>
-          <w:sz w:val="23"/>
-          <w:szCs w:val="23"/>
+          <w:sz w:val="20"/>
+          <w:szCs w:val="20"/>
         </w:rPr>
         <w:t xml:space="preserve"> </w:t>
       </w:r>
@@ -24196,8 +24205,8 @@
           <w:b/>
           <w:bCs/>
           <w:color w:val="D4D4D4"/>
-          <w:sz w:val="23"/>
-          <w:szCs w:val="23"/>
+          <w:sz w:val="20"/>
+          <w:szCs w:val="20"/>
         </w:rPr>
         <w:t>=</w:t>
       </w:r>
@@ -24207,8 +24216,8 @@
           <w:b/>
           <w:bCs/>
           <w:color w:val="CCCCCC"/>
-          <w:sz w:val="23"/>
-          <w:szCs w:val="23"/>
+          <w:sz w:val="20"/>
+          <w:szCs w:val="20"/>
         </w:rPr>
         <w:t xml:space="preserve"> </w:t>
       </w:r>
@@ -24219,8 +24228,8 @@
           <w:b/>
           <w:bCs/>
           <w:color w:val="9CDCFE"/>
-          <w:sz w:val="23"/>
-          <w:szCs w:val="23"/>
+          <w:sz w:val="20"/>
+          <w:szCs w:val="20"/>
         </w:rPr>
         <w:t>i</w:t>
       </w:r>
@@ -24231,8 +24240,8 @@
           <w:b/>
           <w:bCs/>
           <w:color w:val="CCCCCC"/>
-          <w:sz w:val="23"/>
-          <w:szCs w:val="23"/>
+          <w:sz w:val="20"/>
+          <w:szCs w:val="20"/>
         </w:rPr>
         <w:t xml:space="preserve">; </w:t>
       </w:r>
@@ -24242,8 +24251,8 @@
           <w:b/>
           <w:bCs/>
           <w:color w:val="9CDCFE"/>
-          <w:sz w:val="23"/>
-          <w:szCs w:val="23"/>
+          <w:sz w:val="20"/>
+          <w:szCs w:val="20"/>
         </w:rPr>
         <w:t>j</w:t>
       </w:r>
@@ -24253,8 +24262,8 @@
           <w:b/>
           <w:bCs/>
           <w:color w:val="CCCCCC"/>
-          <w:sz w:val="23"/>
-          <w:szCs w:val="23"/>
+          <w:sz w:val="20"/>
+          <w:szCs w:val="20"/>
         </w:rPr>
         <w:t xml:space="preserve"> </w:t>
       </w:r>
@@ -24264,8 +24273,8 @@
           <w:b/>
           <w:bCs/>
           <w:color w:val="D4D4D4"/>
-          <w:sz w:val="23"/>
-          <w:szCs w:val="23"/>
+          <w:sz w:val="20"/>
+          <w:szCs w:val="20"/>
         </w:rPr>
         <w:t>&lt;</w:t>
       </w:r>
@@ -24275,8 +24284,8 @@
           <w:b/>
           <w:bCs/>
           <w:color w:val="CCCCCC"/>
-          <w:sz w:val="23"/>
-          <w:szCs w:val="23"/>
+          <w:sz w:val="20"/>
+          <w:szCs w:val="20"/>
         </w:rPr>
         <w:t xml:space="preserve"> </w:t>
       </w:r>
@@ -24286,8 +24295,8 @@
           <w:b/>
           <w:bCs/>
           <w:color w:val="9CDCFE"/>
-          <w:sz w:val="23"/>
-          <w:szCs w:val="23"/>
+          <w:sz w:val="20"/>
+          <w:szCs w:val="20"/>
         </w:rPr>
         <w:t>n</w:t>
       </w:r>
@@ -24297,8 +24306,8 @@
           <w:b/>
           <w:bCs/>
           <w:color w:val="CCCCCC"/>
-          <w:sz w:val="23"/>
-          <w:szCs w:val="23"/>
+          <w:sz w:val="20"/>
+          <w:szCs w:val="20"/>
         </w:rPr>
         <w:t xml:space="preserve">; </w:t>
       </w:r>
@@ -24309,8 +24318,8 @@
           <w:b/>
           <w:bCs/>
           <w:color w:val="9CDCFE"/>
-          <w:sz w:val="23"/>
-          <w:szCs w:val="23"/>
+          <w:sz w:val="20"/>
+          <w:szCs w:val="20"/>
         </w:rPr>
         <w:t>j</w:t>
       </w:r>
@@ -24320,8 +24329,8 @@
           <w:b/>
           <w:bCs/>
           <w:color w:val="D4D4D4"/>
-          <w:sz w:val="23"/>
-          <w:szCs w:val="23"/>
+          <w:sz w:val="20"/>
+          <w:szCs w:val="20"/>
         </w:rPr>
         <w:t>++</w:t>
       </w:r>
@@ -24332,8 +24341,8 @@
           <w:b/>
           <w:bCs/>
           <w:color w:val="CCCCCC"/>
-          <w:sz w:val="23"/>
-          <w:szCs w:val="23"/>
+          <w:sz w:val="20"/>
+          <w:szCs w:val="20"/>
         </w:rPr>
         <w:t>)</w:t>
       </w:r>
@@ -24347,18 +24356,18 @@
           <w:b/>
           <w:bCs/>
           <w:color w:val="CCCCCC"/>
-          <w:sz w:val="23"/>
-          <w:szCs w:val="23"/>
-        </w:rPr>
-      </w:pPr>
-      <w:r>
-        <w:rPr>
-          <w:rFonts w:ascii="FiraCode Nerd Font" w:eastAsia="Times New Roman" w:hAnsi="FiraCode Nerd Font" w:cs="FiraCode Nerd Font"/>
-          <w:b/>
-          <w:bCs/>
-          <w:color w:val="CCCCCC"/>
-          <w:sz w:val="23"/>
-          <w:szCs w:val="23"/>
+          <w:sz w:val="20"/>
+          <w:szCs w:val="20"/>
+        </w:rPr>
+      </w:pPr>
+      <w:r>
+        <w:rPr>
+          <w:rFonts w:ascii="FiraCode Nerd Font" w:eastAsia="Times New Roman" w:hAnsi="FiraCode Nerd Font" w:cs="FiraCode Nerd Font"/>
+          <w:b/>
+          <w:bCs/>
+          <w:color w:val="CCCCCC"/>
+          <w:sz w:val="20"/>
+          <w:szCs w:val="20"/>
         </w:rPr>
         <w:t>        {</w:t>
       </w:r>
@@ -24372,18 +24381,18 @@
           <w:b/>
           <w:bCs/>
           <w:color w:val="CCCCCC"/>
-          <w:sz w:val="23"/>
-          <w:szCs w:val="23"/>
-        </w:rPr>
-      </w:pPr>
-      <w:r>
-        <w:rPr>
-          <w:rFonts w:ascii="FiraCode Nerd Font" w:eastAsia="Times New Roman" w:hAnsi="FiraCode Nerd Font" w:cs="FiraCode Nerd Font"/>
-          <w:b/>
-          <w:bCs/>
-          <w:color w:val="CCCCCC"/>
-          <w:sz w:val="23"/>
-          <w:szCs w:val="23"/>
+          <w:sz w:val="20"/>
+          <w:szCs w:val="20"/>
+        </w:rPr>
+      </w:pPr>
+      <w:r>
+        <w:rPr>
+          <w:rFonts w:ascii="FiraCode Nerd Font" w:eastAsia="Times New Roman" w:hAnsi="FiraCode Nerd Font" w:cs="FiraCode Nerd Font"/>
+          <w:b/>
+          <w:bCs/>
+          <w:color w:val="CCCCCC"/>
+          <w:sz w:val="20"/>
+          <w:szCs w:val="20"/>
         </w:rPr>
         <w:t xml:space="preserve">            </w:t>
       </w:r>
@@ -24395,8 +24404,8 @@
           <w:b/>
           <w:bCs/>
           <w:color w:val="9CDCFE"/>
-          <w:sz w:val="23"/>
-          <w:szCs w:val="23"/>
+          <w:sz w:val="20"/>
+          <w:szCs w:val="20"/>
         </w:rPr>
         <w:t>cout</w:t>
       </w:r>
@@ -24408,8 +24417,8 @@
           <w:b/>
           <w:bCs/>
           <w:color w:val="CCCCCC"/>
-          <w:sz w:val="23"/>
-          <w:szCs w:val="23"/>
+          <w:sz w:val="20"/>
+          <w:szCs w:val="20"/>
         </w:rPr>
         <w:t xml:space="preserve"> </w:t>
       </w:r>
@@ -24419,8 +24428,8 @@
           <w:b/>
           <w:bCs/>
           <w:color w:val="DCDCAA"/>
-          <w:sz w:val="23"/>
-          <w:szCs w:val="23"/>
+          <w:sz w:val="20"/>
+          <w:szCs w:val="20"/>
         </w:rPr>
         <w:t>&lt;&lt;</w:t>
       </w:r>
@@ -24430,8 +24439,8 @@
           <w:b/>
           <w:bCs/>
           <w:color w:val="CCCCCC"/>
-          <w:sz w:val="23"/>
-          <w:szCs w:val="23"/>
+          <w:sz w:val="20"/>
+          <w:szCs w:val="20"/>
         </w:rPr>
         <w:t xml:space="preserve"> </w:t>
       </w:r>
@@ -24441,8 +24450,8 @@
           <w:b/>
           <w:bCs/>
           <w:color w:val="CE9178"/>
-          <w:sz w:val="23"/>
-          <w:szCs w:val="23"/>
+          <w:sz w:val="20"/>
+          <w:szCs w:val="20"/>
         </w:rPr>
         <w:t>" "</w:t>
       </w:r>
@@ -24452,8 +24461,8 @@
           <w:b/>
           <w:bCs/>
           <w:color w:val="CCCCCC"/>
-          <w:sz w:val="23"/>
-          <w:szCs w:val="23"/>
+          <w:sz w:val="20"/>
+          <w:szCs w:val="20"/>
         </w:rPr>
         <w:t>;</w:t>
       </w:r>
@@ -24467,18 +24476,18 @@
           <w:b/>
           <w:bCs/>
           <w:color w:val="CCCCCC"/>
-          <w:sz w:val="23"/>
-          <w:szCs w:val="23"/>
-        </w:rPr>
-      </w:pPr>
-      <w:r>
-        <w:rPr>
-          <w:rFonts w:ascii="FiraCode Nerd Font" w:eastAsia="Times New Roman" w:hAnsi="FiraCode Nerd Font" w:cs="FiraCode Nerd Font"/>
-          <w:b/>
-          <w:bCs/>
-          <w:color w:val="CCCCCC"/>
-          <w:sz w:val="23"/>
-          <w:szCs w:val="23"/>
+          <w:sz w:val="20"/>
+          <w:szCs w:val="20"/>
+        </w:rPr>
+      </w:pPr>
+      <w:r>
+        <w:rPr>
+          <w:rFonts w:ascii="FiraCode Nerd Font" w:eastAsia="Times New Roman" w:hAnsi="FiraCode Nerd Font" w:cs="FiraCode Nerd Font"/>
+          <w:b/>
+          <w:bCs/>
+          <w:color w:val="CCCCCC"/>
+          <w:sz w:val="20"/>
+          <w:szCs w:val="20"/>
         </w:rPr>
         <w:t>        }</w:t>
       </w:r>
@@ -24492,18 +24501,18 @@
           <w:b/>
           <w:bCs/>
           <w:color w:val="CCCCCC"/>
-          <w:sz w:val="23"/>
-          <w:szCs w:val="23"/>
-        </w:rPr>
-      </w:pPr>
-      <w:r>
-        <w:rPr>
-          <w:rFonts w:ascii="FiraCode Nerd Font" w:eastAsia="Times New Roman" w:hAnsi="FiraCode Nerd Font" w:cs="FiraCode Nerd Font"/>
-          <w:b/>
-          <w:bCs/>
-          <w:color w:val="CCCCCC"/>
-          <w:sz w:val="23"/>
-          <w:szCs w:val="23"/>
+          <w:sz w:val="20"/>
+          <w:szCs w:val="20"/>
+        </w:rPr>
+      </w:pPr>
+      <w:r>
+        <w:rPr>
+          <w:rFonts w:ascii="FiraCode Nerd Font" w:eastAsia="Times New Roman" w:hAnsi="FiraCode Nerd Font" w:cs="FiraCode Nerd Font"/>
+          <w:b/>
+          <w:bCs/>
+          <w:color w:val="CCCCCC"/>
+          <w:sz w:val="20"/>
+          <w:szCs w:val="20"/>
         </w:rPr>
         <w:t xml:space="preserve">        </w:t>
       </w:r>
@@ -24514,8 +24523,8 @@
           <w:b/>
           <w:bCs/>
           <w:color w:val="C586C0"/>
-          <w:sz w:val="23"/>
-          <w:szCs w:val="23"/>
+          <w:sz w:val="20"/>
+          <w:szCs w:val="20"/>
         </w:rPr>
         <w:t>for</w:t>
       </w:r>
@@ -24526,8 +24535,8 @@
           <w:b/>
           <w:bCs/>
           <w:color w:val="CCCCCC"/>
-          <w:sz w:val="23"/>
-          <w:szCs w:val="23"/>
+          <w:sz w:val="20"/>
+          <w:szCs w:val="20"/>
         </w:rPr>
         <w:t xml:space="preserve"> (</w:t>
       </w:r>
@@ -24538,8 +24547,8 @@
           <w:b/>
           <w:bCs/>
           <w:color w:val="569CD6"/>
-          <w:sz w:val="23"/>
-          <w:szCs w:val="23"/>
+          <w:sz w:val="20"/>
+          <w:szCs w:val="20"/>
         </w:rPr>
         <w:t>int</w:t>
       </w:r>
@@ -24550,8 +24559,8 @@
           <w:b/>
           <w:bCs/>
           <w:color w:val="CCCCCC"/>
-          <w:sz w:val="23"/>
-          <w:szCs w:val="23"/>
+          <w:sz w:val="20"/>
+          <w:szCs w:val="20"/>
         </w:rPr>
         <w:t xml:space="preserve"> </w:t>
       </w:r>
@@ -24561,8 +24570,8 @@
           <w:b/>
           <w:bCs/>
           <w:color w:val="9CDCFE"/>
-          <w:sz w:val="23"/>
-          <w:szCs w:val="23"/>
+          <w:sz w:val="20"/>
+          <w:szCs w:val="20"/>
         </w:rPr>
         <w:t>k</w:t>
       </w:r>
@@ -24572,8 +24581,8 @@
           <w:b/>
           <w:bCs/>
           <w:color w:val="CCCCCC"/>
-          <w:sz w:val="23"/>
-          <w:szCs w:val="23"/>
+          <w:sz w:val="20"/>
+          <w:szCs w:val="20"/>
         </w:rPr>
         <w:t xml:space="preserve"> </w:t>
       </w:r>
@@ -24583,8 +24592,8 @@
           <w:b/>
           <w:bCs/>
           <w:color w:val="D4D4D4"/>
-          <w:sz w:val="23"/>
-          <w:szCs w:val="23"/>
+          <w:sz w:val="20"/>
+          <w:szCs w:val="20"/>
         </w:rPr>
         <w:t>=</w:t>
       </w:r>
@@ -24594,8 +24603,8 @@
           <w:b/>
           <w:bCs/>
           <w:color w:val="CCCCCC"/>
-          <w:sz w:val="23"/>
-          <w:szCs w:val="23"/>
+          <w:sz w:val="20"/>
+          <w:szCs w:val="20"/>
         </w:rPr>
         <w:t xml:space="preserve"> </w:t>
       </w:r>
@@ -24605,8 +24614,8 @@
           <w:b/>
           <w:bCs/>
           <w:color w:val="B5CEA8"/>
-          <w:sz w:val="23"/>
-          <w:szCs w:val="23"/>
+          <w:sz w:val="20"/>
+          <w:szCs w:val="20"/>
         </w:rPr>
         <w:t>1</w:t>
       </w:r>
@@ -24616,8 +24625,8 @@
           <w:b/>
           <w:bCs/>
           <w:color w:val="CCCCCC"/>
-          <w:sz w:val="23"/>
-          <w:szCs w:val="23"/>
+          <w:sz w:val="20"/>
+          <w:szCs w:val="20"/>
         </w:rPr>
         <w:t xml:space="preserve">; </w:t>
       </w:r>
@@ -24627,8 +24636,8 @@
           <w:b/>
           <w:bCs/>
           <w:color w:val="9CDCFE"/>
-          <w:sz w:val="23"/>
-          <w:szCs w:val="23"/>
+          <w:sz w:val="20"/>
+          <w:szCs w:val="20"/>
         </w:rPr>
         <w:t>k</w:t>
       </w:r>
@@ -24638,8 +24647,8 @@
           <w:b/>
           <w:bCs/>
           <w:color w:val="CCCCCC"/>
-          <w:sz w:val="23"/>
-          <w:szCs w:val="23"/>
+          <w:sz w:val="20"/>
+          <w:szCs w:val="20"/>
         </w:rPr>
         <w:t xml:space="preserve"> </w:t>
       </w:r>
@@ -24649,8 +24658,8 @@
           <w:b/>
           <w:bCs/>
           <w:color w:val="D4D4D4"/>
-          <w:sz w:val="23"/>
-          <w:szCs w:val="23"/>
+          <w:sz w:val="20"/>
+          <w:szCs w:val="20"/>
         </w:rPr>
         <w:t>&lt;=</w:t>
       </w:r>
@@ -24660,8 +24669,8 @@
           <w:b/>
           <w:bCs/>
           <w:color w:val="CCCCCC"/>
-          <w:sz w:val="23"/>
-          <w:szCs w:val="23"/>
+          <w:sz w:val="20"/>
+          <w:szCs w:val="20"/>
         </w:rPr>
         <w:t xml:space="preserve"> (</w:t>
       </w:r>
@@ -24671,8 +24680,8 @@
           <w:b/>
           <w:bCs/>
           <w:color w:val="B5CEA8"/>
-          <w:sz w:val="23"/>
-          <w:szCs w:val="23"/>
+          <w:sz w:val="20"/>
+          <w:szCs w:val="20"/>
         </w:rPr>
         <w:t>2</w:t>
       </w:r>
@@ -24682,8 +24691,8 @@
           <w:b/>
           <w:bCs/>
           <w:color w:val="CCCCCC"/>
-          <w:sz w:val="23"/>
-          <w:szCs w:val="23"/>
+          <w:sz w:val="20"/>
+          <w:szCs w:val="20"/>
         </w:rPr>
         <w:t xml:space="preserve"> </w:t>
       </w:r>
@@ -24693,8 +24702,8 @@
           <w:b/>
           <w:bCs/>
           <w:color w:val="D4D4D4"/>
-          <w:sz w:val="23"/>
-          <w:szCs w:val="23"/>
+          <w:sz w:val="20"/>
+          <w:szCs w:val="20"/>
         </w:rPr>
         <w:t>*</w:t>
       </w:r>
@@ -24704,8 +24713,8 @@
           <w:b/>
           <w:bCs/>
           <w:color w:val="CCCCCC"/>
-          <w:sz w:val="23"/>
-          <w:szCs w:val="23"/>
+          <w:sz w:val="20"/>
+          <w:szCs w:val="20"/>
         </w:rPr>
         <w:t xml:space="preserve"> </w:t>
       </w:r>
@@ -24716,8 +24725,8 @@
           <w:b/>
           <w:bCs/>
           <w:color w:val="9CDCFE"/>
-          <w:sz w:val="23"/>
-          <w:szCs w:val="23"/>
+          <w:sz w:val="20"/>
+          <w:szCs w:val="20"/>
         </w:rPr>
         <w:t>i</w:t>
       </w:r>
@@ -24728,8 +24737,8 @@
           <w:b/>
           <w:bCs/>
           <w:color w:val="CCCCCC"/>
-          <w:sz w:val="23"/>
-          <w:szCs w:val="23"/>
+          <w:sz w:val="20"/>
+          <w:szCs w:val="20"/>
         </w:rPr>
         <w:t xml:space="preserve"> </w:t>
       </w:r>
@@ -24739,8 +24748,8 @@
           <w:b/>
           <w:bCs/>
           <w:color w:val="D4D4D4"/>
-          <w:sz w:val="23"/>
-          <w:szCs w:val="23"/>
+          <w:sz w:val="20"/>
+          <w:szCs w:val="20"/>
         </w:rPr>
         <w:t>-</w:t>
       </w:r>
@@ -24750,8 +24759,8 @@
           <w:b/>
           <w:bCs/>
           <w:color w:val="CCCCCC"/>
-          <w:sz w:val="23"/>
-          <w:szCs w:val="23"/>
+          <w:sz w:val="20"/>
+          <w:szCs w:val="20"/>
         </w:rPr>
         <w:t xml:space="preserve"> </w:t>
       </w:r>
@@ -24761,8 +24770,8 @@
           <w:b/>
           <w:bCs/>
           <w:color w:val="B5CEA8"/>
-          <w:sz w:val="23"/>
-          <w:szCs w:val="23"/>
+          <w:sz w:val="20"/>
+          <w:szCs w:val="20"/>
         </w:rPr>
         <w:t>1</w:t>
       </w:r>
@@ -24772,8 +24781,8 @@
           <w:b/>
           <w:bCs/>
           <w:color w:val="CCCCCC"/>
-          <w:sz w:val="23"/>
-          <w:szCs w:val="23"/>
+          <w:sz w:val="20"/>
+          <w:szCs w:val="20"/>
         </w:rPr>
         <w:t xml:space="preserve">); </w:t>
       </w:r>
@@ -24783,8 +24792,8 @@
           <w:b/>
           <w:bCs/>
           <w:color w:val="9CDCFE"/>
-          <w:sz w:val="23"/>
-          <w:szCs w:val="23"/>
+          <w:sz w:val="20"/>
+          <w:szCs w:val="20"/>
         </w:rPr>
         <w:t>k</w:t>
       </w:r>
@@ -24794,8 +24803,8 @@
           <w:b/>
           <w:bCs/>
           <w:color w:val="D4D4D4"/>
-          <w:sz w:val="23"/>
-          <w:szCs w:val="23"/>
+          <w:sz w:val="20"/>
+          <w:szCs w:val="20"/>
         </w:rPr>
         <w:t>++</w:t>
       </w:r>
@@ -24805,8 +24814,8 @@
           <w:b/>
           <w:bCs/>
           <w:color w:val="CCCCCC"/>
-          <w:sz w:val="23"/>
-          <w:szCs w:val="23"/>
+          <w:sz w:val="20"/>
+          <w:szCs w:val="20"/>
         </w:rPr>
         <w:t>)</w:t>
       </w:r>
@@ -24820,18 +24829,18 @@
           <w:b/>
           <w:bCs/>
           <w:color w:val="CCCCCC"/>
-          <w:sz w:val="23"/>
-          <w:szCs w:val="23"/>
-        </w:rPr>
-      </w:pPr>
-      <w:r>
-        <w:rPr>
-          <w:rFonts w:ascii="FiraCode Nerd Font" w:eastAsia="Times New Roman" w:hAnsi="FiraCode Nerd Font" w:cs="FiraCode Nerd Font"/>
-          <w:b/>
-          <w:bCs/>
-          <w:color w:val="CCCCCC"/>
-          <w:sz w:val="23"/>
-          <w:szCs w:val="23"/>
+          <w:sz w:val="20"/>
+          <w:szCs w:val="20"/>
+        </w:rPr>
+      </w:pPr>
+      <w:r>
+        <w:rPr>
+          <w:rFonts w:ascii="FiraCode Nerd Font" w:eastAsia="Times New Roman" w:hAnsi="FiraCode Nerd Font" w:cs="FiraCode Nerd Font"/>
+          <w:b/>
+          <w:bCs/>
+          <w:color w:val="CCCCCC"/>
+          <w:sz w:val="20"/>
+          <w:szCs w:val="20"/>
         </w:rPr>
         <w:t>        {</w:t>
       </w:r>
@@ -24845,18 +24854,18 @@
           <w:b/>
           <w:bCs/>
           <w:color w:val="CCCCCC"/>
-          <w:sz w:val="23"/>
-          <w:szCs w:val="23"/>
-        </w:rPr>
-      </w:pPr>
-      <w:r>
-        <w:rPr>
-          <w:rFonts w:ascii="FiraCode Nerd Font" w:eastAsia="Times New Roman" w:hAnsi="FiraCode Nerd Font" w:cs="FiraCode Nerd Font"/>
-          <w:b/>
-          <w:bCs/>
-          <w:color w:val="CCCCCC"/>
-          <w:sz w:val="23"/>
-          <w:szCs w:val="23"/>
+          <w:sz w:val="20"/>
+          <w:szCs w:val="20"/>
+        </w:rPr>
+      </w:pPr>
+      <w:r>
+        <w:rPr>
+          <w:rFonts w:ascii="FiraCode Nerd Font" w:eastAsia="Times New Roman" w:hAnsi="FiraCode Nerd Font" w:cs="FiraCode Nerd Font"/>
+          <w:b/>
+          <w:bCs/>
+          <w:color w:val="CCCCCC"/>
+          <w:sz w:val="20"/>
+          <w:szCs w:val="20"/>
         </w:rPr>
         <w:t xml:space="preserve">            </w:t>
       </w:r>
@@ -24868,8 +24877,8 @@
           <w:b/>
           <w:bCs/>
           <w:color w:val="9CDCFE"/>
-          <w:sz w:val="23"/>
-          <w:szCs w:val="23"/>
+          <w:sz w:val="20"/>
+          <w:szCs w:val="20"/>
         </w:rPr>
         <w:t>cout</w:t>
       </w:r>
@@ -24881,8 +24890,8 @@
           <w:b/>
           <w:bCs/>
           <w:color w:val="CCCCCC"/>
-          <w:sz w:val="23"/>
-          <w:szCs w:val="23"/>
+          <w:sz w:val="20"/>
+          <w:szCs w:val="20"/>
         </w:rPr>
         <w:t xml:space="preserve"> </w:t>
       </w:r>
@@ -24892,8 +24901,8 @@
           <w:b/>
           <w:bCs/>
           <w:color w:val="DCDCAA"/>
-          <w:sz w:val="23"/>
-          <w:szCs w:val="23"/>
+          <w:sz w:val="20"/>
+          <w:szCs w:val="20"/>
         </w:rPr>
         <w:t>&lt;&lt;</w:t>
       </w:r>
@@ -24903,8 +24912,8 @@
           <w:b/>
           <w:bCs/>
           <w:color w:val="CCCCCC"/>
-          <w:sz w:val="23"/>
-          <w:szCs w:val="23"/>
+          <w:sz w:val="20"/>
+          <w:szCs w:val="20"/>
         </w:rPr>
         <w:t xml:space="preserve"> </w:t>
       </w:r>
@@ -24914,8 +24923,8 @@
           <w:b/>
           <w:bCs/>
           <w:color w:val="CE9178"/>
-          <w:sz w:val="23"/>
-          <w:szCs w:val="23"/>
+          <w:sz w:val="20"/>
+          <w:szCs w:val="20"/>
         </w:rPr>
         <w:t>"*"</w:t>
       </w:r>
@@ -24925,8 +24934,8 @@
           <w:b/>
           <w:bCs/>
           <w:color w:val="CCCCCC"/>
-          <w:sz w:val="23"/>
-          <w:szCs w:val="23"/>
+          <w:sz w:val="20"/>
+          <w:szCs w:val="20"/>
         </w:rPr>
         <w:t>;</w:t>
       </w:r>
@@ -24940,18 +24949,18 @@
           <w:b/>
           <w:bCs/>
           <w:color w:val="CCCCCC"/>
-          <w:sz w:val="23"/>
-          <w:szCs w:val="23"/>
-        </w:rPr>
-      </w:pPr>
-      <w:r>
-        <w:rPr>
-          <w:rFonts w:ascii="FiraCode Nerd Font" w:eastAsia="Times New Roman" w:hAnsi="FiraCode Nerd Font" w:cs="FiraCode Nerd Font"/>
-          <w:b/>
-          <w:bCs/>
-          <w:color w:val="CCCCCC"/>
-          <w:sz w:val="23"/>
-          <w:szCs w:val="23"/>
+          <w:sz w:val="20"/>
+          <w:szCs w:val="20"/>
+        </w:rPr>
+      </w:pPr>
+      <w:r>
+        <w:rPr>
+          <w:rFonts w:ascii="FiraCode Nerd Font" w:eastAsia="Times New Roman" w:hAnsi="FiraCode Nerd Font" w:cs="FiraCode Nerd Font"/>
+          <w:b/>
+          <w:bCs/>
+          <w:color w:val="CCCCCC"/>
+          <w:sz w:val="20"/>
+          <w:szCs w:val="20"/>
         </w:rPr>
         <w:t>        }</w:t>
       </w:r>
@@ -24965,18 +24974,18 @@
           <w:b/>
           <w:bCs/>
           <w:color w:val="CCCCCC"/>
-          <w:sz w:val="23"/>
-          <w:szCs w:val="23"/>
-        </w:rPr>
-      </w:pPr>
-      <w:r>
-        <w:rPr>
-          <w:rFonts w:ascii="FiraCode Nerd Font" w:eastAsia="Times New Roman" w:hAnsi="FiraCode Nerd Font" w:cs="FiraCode Nerd Font"/>
-          <w:b/>
-          <w:bCs/>
-          <w:color w:val="CCCCCC"/>
-          <w:sz w:val="23"/>
-          <w:szCs w:val="23"/>
+          <w:sz w:val="20"/>
+          <w:szCs w:val="20"/>
+        </w:rPr>
+      </w:pPr>
+      <w:r>
+        <w:rPr>
+          <w:rFonts w:ascii="FiraCode Nerd Font" w:eastAsia="Times New Roman" w:hAnsi="FiraCode Nerd Font" w:cs="FiraCode Nerd Font"/>
+          <w:b/>
+          <w:bCs/>
+          <w:color w:val="CCCCCC"/>
+          <w:sz w:val="20"/>
+          <w:szCs w:val="20"/>
         </w:rPr>
         <w:t xml:space="preserve">        </w:t>
       </w:r>
@@ -24988,8 +24997,8 @@
           <w:b/>
           <w:bCs/>
           <w:color w:val="9CDCFE"/>
-          <w:sz w:val="23"/>
-          <w:szCs w:val="23"/>
+          <w:sz w:val="20"/>
+          <w:szCs w:val="20"/>
         </w:rPr>
         <w:t>cout</w:t>
       </w:r>
@@ -25001,8 +25010,8 @@
           <w:b/>
           <w:bCs/>
           <w:color w:val="CCCCCC"/>
-          <w:sz w:val="23"/>
-          <w:szCs w:val="23"/>
+          <w:sz w:val="20"/>
+          <w:szCs w:val="20"/>
         </w:rPr>
         <w:t xml:space="preserve"> </w:t>
       </w:r>
@@ -25012,8 +25021,8 @@
           <w:b/>
           <w:bCs/>
           <w:color w:val="DCDCAA"/>
-          <w:sz w:val="23"/>
-          <w:szCs w:val="23"/>
+          <w:sz w:val="20"/>
+          <w:szCs w:val="20"/>
         </w:rPr>
         <w:t>&lt;&lt;</w:t>
       </w:r>
@@ -25023,8 +25032,8 @@
           <w:b/>
           <w:bCs/>
           <w:color w:val="CCCCCC"/>
-          <w:sz w:val="23"/>
-          <w:szCs w:val="23"/>
+          <w:sz w:val="20"/>
+          <w:szCs w:val="20"/>
         </w:rPr>
         <w:t xml:space="preserve"> </w:t>
       </w:r>
@@ -25035,8 +25044,8 @@
           <w:b/>
           <w:bCs/>
           <w:color w:val="DCDCAA"/>
-          <w:sz w:val="23"/>
-          <w:szCs w:val="23"/>
+          <w:sz w:val="20"/>
+          <w:szCs w:val="20"/>
         </w:rPr>
         <w:t>endl</w:t>
       </w:r>
@@ -25047,8 +25056,8 @@
           <w:b/>
           <w:bCs/>
           <w:color w:val="CCCCCC"/>
-          <w:sz w:val="23"/>
-          <w:szCs w:val="23"/>
+          <w:sz w:val="20"/>
+          <w:szCs w:val="20"/>
         </w:rPr>
         <w:t>;</w:t>
       </w:r>
@@ -25062,18 +25071,18 @@
           <w:b/>
           <w:bCs/>
           <w:color w:val="CCCCCC"/>
-          <w:sz w:val="23"/>
-          <w:szCs w:val="23"/>
-        </w:rPr>
-      </w:pPr>
-      <w:r>
-        <w:rPr>
-          <w:rFonts w:ascii="FiraCode Nerd Font" w:eastAsia="Times New Roman" w:hAnsi="FiraCode Nerd Font" w:cs="FiraCode Nerd Font"/>
-          <w:b/>
-          <w:bCs/>
-          <w:color w:val="CCCCCC"/>
-          <w:sz w:val="23"/>
-          <w:szCs w:val="23"/>
+          <w:sz w:val="20"/>
+          <w:szCs w:val="20"/>
+        </w:rPr>
+      </w:pPr>
+      <w:r>
+        <w:rPr>
+          <w:rFonts w:ascii="FiraCode Nerd Font" w:eastAsia="Times New Roman" w:hAnsi="FiraCode Nerd Font" w:cs="FiraCode Nerd Font"/>
+          <w:b/>
+          <w:bCs/>
+          <w:color w:val="CCCCCC"/>
+          <w:sz w:val="20"/>
+          <w:szCs w:val="20"/>
         </w:rPr>
         <w:t>    }</w:t>
       </w:r>
@@ -25087,8 +25096,8 @@
           <w:b/>
           <w:bCs/>
           <w:color w:val="CCCCCC"/>
-          <w:sz w:val="23"/>
-          <w:szCs w:val="23"/>
+          <w:sz w:val="20"/>
+          <w:szCs w:val="20"/>
         </w:rPr>
       </w:pPr>
     </w:p>
@@ -25101,18 +25110,18 @@
           <w:b/>
           <w:bCs/>
           <w:color w:val="CCCCCC"/>
-          <w:sz w:val="23"/>
-          <w:szCs w:val="23"/>
-        </w:rPr>
-      </w:pPr>
-      <w:r>
-        <w:rPr>
-          <w:rFonts w:ascii="FiraCode Nerd Font" w:eastAsia="Times New Roman" w:hAnsi="FiraCode Nerd Font" w:cs="FiraCode Nerd Font"/>
-          <w:b/>
-          <w:bCs/>
-          <w:color w:val="CCCCCC"/>
-          <w:sz w:val="23"/>
-          <w:szCs w:val="23"/>
+          <w:sz w:val="20"/>
+          <w:szCs w:val="20"/>
+        </w:rPr>
+      </w:pPr>
+      <w:r>
+        <w:rPr>
+          <w:rFonts w:ascii="FiraCode Nerd Font" w:eastAsia="Times New Roman" w:hAnsi="FiraCode Nerd Font" w:cs="FiraCode Nerd Font"/>
+          <w:b/>
+          <w:bCs/>
+          <w:color w:val="CCCCCC"/>
+          <w:sz w:val="20"/>
+          <w:szCs w:val="20"/>
         </w:rPr>
         <w:t xml:space="preserve">    </w:t>
       </w:r>
@@ -25123,8 +25132,8 @@
           <w:b/>
           <w:bCs/>
           <w:color w:val="C586C0"/>
-          <w:sz w:val="23"/>
-          <w:szCs w:val="23"/>
+          <w:sz w:val="20"/>
+          <w:szCs w:val="20"/>
         </w:rPr>
         <w:t>for</w:t>
       </w:r>
@@ -25135,8 +25144,8 @@
           <w:b/>
           <w:bCs/>
           <w:color w:val="CCCCCC"/>
-          <w:sz w:val="23"/>
-          <w:szCs w:val="23"/>
+          <w:sz w:val="20"/>
+          <w:szCs w:val="20"/>
         </w:rPr>
         <w:t xml:space="preserve"> (</w:t>
       </w:r>
@@ -25147,8 +25156,8 @@
           <w:b/>
           <w:bCs/>
           <w:color w:val="569CD6"/>
-          <w:sz w:val="23"/>
-          <w:szCs w:val="23"/>
+          <w:sz w:val="20"/>
+          <w:szCs w:val="20"/>
         </w:rPr>
         <w:t>int</w:t>
       </w:r>
@@ -25159,8 +25168,8 @@
           <w:b/>
           <w:bCs/>
           <w:color w:val="CCCCCC"/>
-          <w:sz w:val="23"/>
-          <w:szCs w:val="23"/>
+          <w:sz w:val="20"/>
+          <w:szCs w:val="20"/>
         </w:rPr>
         <w:t xml:space="preserve"> </w:t>
       </w:r>
@@ -25171,8 +25180,8 @@
           <w:b/>
           <w:bCs/>
           <w:color w:val="9CDCFE"/>
-          <w:sz w:val="23"/>
-          <w:szCs w:val="23"/>
+          <w:sz w:val="20"/>
+          <w:szCs w:val="20"/>
         </w:rPr>
         <w:t>i</w:t>
       </w:r>
@@ -25183,8 +25192,8 @@
           <w:b/>
           <w:bCs/>
           <w:color w:val="CCCCCC"/>
-          <w:sz w:val="23"/>
-          <w:szCs w:val="23"/>
+          <w:sz w:val="20"/>
+          <w:szCs w:val="20"/>
         </w:rPr>
         <w:t xml:space="preserve"> </w:t>
       </w:r>
@@ -25194,8 +25203,8 @@
           <w:b/>
           <w:bCs/>
           <w:color w:val="D4D4D4"/>
-          <w:sz w:val="23"/>
-          <w:szCs w:val="23"/>
+          <w:sz w:val="20"/>
+          <w:szCs w:val="20"/>
         </w:rPr>
         <w:t>=</w:t>
       </w:r>
@@ -25205,8 +25214,8 @@
           <w:b/>
           <w:bCs/>
           <w:color w:val="CCCCCC"/>
-          <w:sz w:val="23"/>
-          <w:szCs w:val="23"/>
+          <w:sz w:val="20"/>
+          <w:szCs w:val="20"/>
         </w:rPr>
         <w:t xml:space="preserve"> </w:t>
       </w:r>
@@ -25216,8 +25225,8 @@
           <w:b/>
           <w:bCs/>
           <w:color w:val="9CDCFE"/>
-          <w:sz w:val="23"/>
-          <w:szCs w:val="23"/>
+          <w:sz w:val="20"/>
+          <w:szCs w:val="20"/>
         </w:rPr>
         <w:t>n</w:t>
       </w:r>
@@ -25227,8 +25236,8 @@
           <w:b/>
           <w:bCs/>
           <w:color w:val="CCCCCC"/>
-          <w:sz w:val="23"/>
-          <w:szCs w:val="23"/>
+          <w:sz w:val="20"/>
+          <w:szCs w:val="20"/>
         </w:rPr>
         <w:t xml:space="preserve"> </w:t>
       </w:r>
@@ -25238,8 +25247,8 @@
           <w:b/>
           <w:bCs/>
           <w:color w:val="D4D4D4"/>
-          <w:sz w:val="23"/>
-          <w:szCs w:val="23"/>
+          <w:sz w:val="20"/>
+          <w:szCs w:val="20"/>
         </w:rPr>
         <w:t>-</w:t>
       </w:r>
@@ -25249,8 +25258,8 @@
           <w:b/>
           <w:bCs/>
           <w:color w:val="CCCCCC"/>
-          <w:sz w:val="23"/>
-          <w:szCs w:val="23"/>
+          <w:sz w:val="20"/>
+          <w:szCs w:val="20"/>
         </w:rPr>
         <w:t xml:space="preserve"> </w:t>
       </w:r>
@@ -25260,8 +25269,8 @@
           <w:b/>
           <w:bCs/>
           <w:color w:val="B5CEA8"/>
-          <w:sz w:val="23"/>
-          <w:szCs w:val="23"/>
+          <w:sz w:val="20"/>
+          <w:szCs w:val="20"/>
         </w:rPr>
         <w:t>1</w:t>
       </w:r>
@@ -25271,8 +25280,8 @@
           <w:b/>
           <w:bCs/>
           <w:color w:val="CCCCCC"/>
-          <w:sz w:val="23"/>
-          <w:szCs w:val="23"/>
+          <w:sz w:val="20"/>
+          <w:szCs w:val="20"/>
         </w:rPr>
         <w:t xml:space="preserve">; </w:t>
       </w:r>
@@ -25283,8 +25292,8 @@
           <w:b/>
           <w:bCs/>
           <w:color w:val="9CDCFE"/>
-          <w:sz w:val="23"/>
-          <w:szCs w:val="23"/>
+          <w:sz w:val="20"/>
+          <w:szCs w:val="20"/>
         </w:rPr>
         <w:t>i</w:t>
       </w:r>
@@ -25295,8 +25304,8 @@
           <w:b/>
           <w:bCs/>
           <w:color w:val="CCCCCC"/>
-          <w:sz w:val="23"/>
-          <w:szCs w:val="23"/>
+          <w:sz w:val="20"/>
+          <w:szCs w:val="20"/>
         </w:rPr>
         <w:t xml:space="preserve"> </w:t>
       </w:r>
@@ -25306,8 +25315,8 @@
           <w:b/>
           <w:bCs/>
           <w:color w:val="D4D4D4"/>
-          <w:sz w:val="23"/>
-          <w:szCs w:val="23"/>
+          <w:sz w:val="20"/>
+          <w:szCs w:val="20"/>
         </w:rPr>
         <w:t>&gt;=</w:t>
       </w:r>
@@ -25317,8 +25326,8 @@
           <w:b/>
           <w:bCs/>
           <w:color w:val="CCCCCC"/>
-          <w:sz w:val="23"/>
-          <w:szCs w:val="23"/>
+          <w:sz w:val="20"/>
+          <w:szCs w:val="20"/>
         </w:rPr>
         <w:t xml:space="preserve"> </w:t>
       </w:r>
@@ -25328,8 +25337,8 @@
           <w:b/>
           <w:bCs/>
           <w:color w:val="B5CEA8"/>
-          <w:sz w:val="23"/>
-          <w:szCs w:val="23"/>
+          <w:sz w:val="20"/>
+          <w:szCs w:val="20"/>
         </w:rPr>
         <w:t>1</w:t>
       </w:r>
@@ -25339,8 +25348,8 @@
           <w:b/>
           <w:bCs/>
           <w:color w:val="CCCCCC"/>
-          <w:sz w:val="23"/>
-          <w:szCs w:val="23"/>
+          <w:sz w:val="20"/>
+          <w:szCs w:val="20"/>
         </w:rPr>
         <w:t xml:space="preserve">; </w:t>
       </w:r>
@@ -25351,8 +25360,8 @@
           <w:b/>
           <w:bCs/>
           <w:color w:val="9CDCFE"/>
-          <w:sz w:val="23"/>
-          <w:szCs w:val="23"/>
+          <w:sz w:val="20"/>
+          <w:szCs w:val="20"/>
         </w:rPr>
         <w:t>i</w:t>
       </w:r>
@@ -25363,8 +25372,8 @@
           <w:b/>
           <w:bCs/>
           <w:color w:val="D4D4D4"/>
-          <w:sz w:val="23"/>
-          <w:szCs w:val="23"/>
+          <w:sz w:val="20"/>
+          <w:szCs w:val="20"/>
         </w:rPr>
         <w:t>--</w:t>
       </w:r>
@@ -25374,8 +25383,8 @@
           <w:b/>
           <w:bCs/>
           <w:color w:val="CCCCCC"/>
-          <w:sz w:val="23"/>
-          <w:szCs w:val="23"/>
+          <w:sz w:val="20"/>
+          <w:szCs w:val="20"/>
         </w:rPr>
         <w:t>)</w:t>
       </w:r>
@@ -25389,18 +25398,18 @@
           <w:b/>
           <w:bCs/>
           <w:color w:val="CCCCCC"/>
-          <w:sz w:val="23"/>
-          <w:szCs w:val="23"/>
-        </w:rPr>
-      </w:pPr>
-      <w:r>
-        <w:rPr>
-          <w:rFonts w:ascii="FiraCode Nerd Font" w:eastAsia="Times New Roman" w:hAnsi="FiraCode Nerd Font" w:cs="FiraCode Nerd Font"/>
-          <w:b/>
-          <w:bCs/>
-          <w:color w:val="CCCCCC"/>
-          <w:sz w:val="23"/>
-          <w:szCs w:val="23"/>
+          <w:sz w:val="20"/>
+          <w:szCs w:val="20"/>
+        </w:rPr>
+      </w:pPr>
+      <w:r>
+        <w:rPr>
+          <w:rFonts w:ascii="FiraCode Nerd Font" w:eastAsia="Times New Roman" w:hAnsi="FiraCode Nerd Font" w:cs="FiraCode Nerd Font"/>
+          <w:b/>
+          <w:bCs/>
+          <w:color w:val="CCCCCC"/>
+          <w:sz w:val="20"/>
+          <w:szCs w:val="20"/>
         </w:rPr>
         <w:t>    {</w:t>
       </w:r>
@@ -25414,18 +25423,18 @@
           <w:b/>
           <w:bCs/>
           <w:color w:val="CCCCCC"/>
-          <w:sz w:val="23"/>
-          <w:szCs w:val="23"/>
-        </w:rPr>
-      </w:pPr>
-      <w:r>
-        <w:rPr>
-          <w:rFonts w:ascii="FiraCode Nerd Font" w:eastAsia="Times New Roman" w:hAnsi="FiraCode Nerd Font" w:cs="FiraCode Nerd Font"/>
-          <w:b/>
-          <w:bCs/>
-          <w:color w:val="CCCCCC"/>
-          <w:sz w:val="23"/>
-          <w:szCs w:val="23"/>
+          <w:sz w:val="20"/>
+          <w:szCs w:val="20"/>
+        </w:rPr>
+      </w:pPr>
+      <w:r>
+        <w:rPr>
+          <w:rFonts w:ascii="FiraCode Nerd Font" w:eastAsia="Times New Roman" w:hAnsi="FiraCode Nerd Font" w:cs="FiraCode Nerd Font"/>
+          <w:b/>
+          <w:bCs/>
+          <w:color w:val="CCCCCC"/>
+          <w:sz w:val="20"/>
+          <w:szCs w:val="20"/>
         </w:rPr>
         <w:t xml:space="preserve">        </w:t>
       </w:r>
@@ -25436,8 +25445,8 @@
           <w:b/>
           <w:bCs/>
           <w:color w:val="C586C0"/>
-          <w:sz w:val="23"/>
-          <w:szCs w:val="23"/>
+          <w:sz w:val="20"/>
+          <w:szCs w:val="20"/>
         </w:rPr>
         <w:t>for</w:t>
       </w:r>
@@ -25448,8 +25457,8 @@
           <w:b/>
           <w:bCs/>
           <w:color w:val="CCCCCC"/>
-          <w:sz w:val="23"/>
-          <w:szCs w:val="23"/>
+          <w:sz w:val="20"/>
+          <w:szCs w:val="20"/>
         </w:rPr>
         <w:t xml:space="preserve"> (</w:t>
       </w:r>
@@ -25460,8 +25469,8 @@
           <w:b/>
           <w:bCs/>
           <w:color w:val="569CD6"/>
-          <w:sz w:val="23"/>
-          <w:szCs w:val="23"/>
+          <w:sz w:val="20"/>
+          <w:szCs w:val="20"/>
         </w:rPr>
         <w:t>int</w:t>
       </w:r>
@@ -25472,8 +25481,8 @@
           <w:b/>
           <w:bCs/>
           <w:color w:val="CCCCCC"/>
-          <w:sz w:val="23"/>
-          <w:szCs w:val="23"/>
+          <w:sz w:val="20"/>
+          <w:szCs w:val="20"/>
         </w:rPr>
         <w:t xml:space="preserve"> </w:t>
       </w:r>
@@ -25483,8 +25492,8 @@
           <w:b/>
           <w:bCs/>
           <w:color w:val="9CDCFE"/>
-          <w:sz w:val="23"/>
-          <w:szCs w:val="23"/>
+          <w:sz w:val="20"/>
+          <w:szCs w:val="20"/>
         </w:rPr>
         <w:t>j</w:t>
       </w:r>
@@ -25494,8 +25503,8 @@
           <w:b/>
           <w:bCs/>
           <w:color w:val="CCCCCC"/>
-          <w:sz w:val="23"/>
-          <w:szCs w:val="23"/>
+          <w:sz w:val="20"/>
+          <w:szCs w:val="20"/>
         </w:rPr>
         <w:t xml:space="preserve"> </w:t>
       </w:r>
@@ -25505,8 +25514,8 @@
           <w:b/>
           <w:bCs/>
           <w:color w:val="D4D4D4"/>
-          <w:sz w:val="23"/>
-          <w:szCs w:val="23"/>
+          <w:sz w:val="20"/>
+          <w:szCs w:val="20"/>
         </w:rPr>
         <w:t>=</w:t>
       </w:r>
@@ -25516,8 +25525,8 @@
           <w:b/>
           <w:bCs/>
           <w:color w:val="CCCCCC"/>
-          <w:sz w:val="23"/>
-          <w:szCs w:val="23"/>
+          <w:sz w:val="20"/>
+          <w:szCs w:val="20"/>
         </w:rPr>
         <w:t xml:space="preserve"> </w:t>
       </w:r>
@@ -25527,8 +25536,8 @@
           <w:b/>
           <w:bCs/>
           <w:color w:val="9CDCFE"/>
-          <w:sz w:val="23"/>
-          <w:szCs w:val="23"/>
+          <w:sz w:val="20"/>
+          <w:szCs w:val="20"/>
         </w:rPr>
         <w:t>n</w:t>
       </w:r>
@@ -25538,8 +25547,8 @@
           <w:b/>
           <w:bCs/>
           <w:color w:val="CCCCCC"/>
-          <w:sz w:val="23"/>
-          <w:szCs w:val="23"/>
+          <w:sz w:val="20"/>
+          <w:szCs w:val="20"/>
         </w:rPr>
         <w:t xml:space="preserve">; </w:t>
       </w:r>
@@ -25549,8 +25558,8 @@
           <w:b/>
           <w:bCs/>
           <w:color w:val="9CDCFE"/>
-          <w:sz w:val="23"/>
-          <w:szCs w:val="23"/>
+          <w:sz w:val="20"/>
+          <w:szCs w:val="20"/>
         </w:rPr>
         <w:t>j</w:t>
       </w:r>
@@ -25560,8 +25569,8 @@
           <w:b/>
           <w:bCs/>
           <w:color w:val="CCCCCC"/>
-          <w:sz w:val="23"/>
-          <w:szCs w:val="23"/>
+          <w:sz w:val="20"/>
+          <w:szCs w:val="20"/>
         </w:rPr>
         <w:t xml:space="preserve"> </w:t>
       </w:r>
@@ -25571,8 +25580,8 @@
           <w:b/>
           <w:bCs/>
           <w:color w:val="D4D4D4"/>
-          <w:sz w:val="23"/>
-          <w:szCs w:val="23"/>
+          <w:sz w:val="20"/>
+          <w:szCs w:val="20"/>
         </w:rPr>
         <w:t>&gt;</w:t>
       </w:r>
@@ -25582,8 +25591,8 @@
           <w:b/>
           <w:bCs/>
           <w:color w:val="CCCCCC"/>
-          <w:sz w:val="23"/>
-          <w:szCs w:val="23"/>
+          <w:sz w:val="20"/>
+          <w:szCs w:val="20"/>
         </w:rPr>
         <w:t xml:space="preserve"> </w:t>
       </w:r>
@@ -25594,8 +25603,8 @@
           <w:b/>
           <w:bCs/>
           <w:color w:val="9CDCFE"/>
-          <w:sz w:val="23"/>
-          <w:szCs w:val="23"/>
+          <w:sz w:val="20"/>
+          <w:szCs w:val="20"/>
         </w:rPr>
         <w:t>i</w:t>
       </w:r>
@@ -25606,8 +25615,8 @@
           <w:b/>
           <w:bCs/>
           <w:color w:val="CCCCCC"/>
-          <w:sz w:val="23"/>
-          <w:szCs w:val="23"/>
+          <w:sz w:val="20"/>
+          <w:szCs w:val="20"/>
         </w:rPr>
         <w:t xml:space="preserve">; </w:t>
       </w:r>
@@ -25617,8 +25626,8 @@
           <w:b/>
           <w:bCs/>
           <w:color w:val="9CDCFE"/>
-          <w:sz w:val="23"/>
-          <w:szCs w:val="23"/>
+          <w:sz w:val="20"/>
+          <w:szCs w:val="20"/>
         </w:rPr>
         <w:t>j</w:t>
       </w:r>
@@ -25628,8 +25637,8 @@
           <w:b/>
           <w:bCs/>
           <w:color w:val="D4D4D4"/>
-          <w:sz w:val="23"/>
-          <w:szCs w:val="23"/>
+          <w:sz w:val="20"/>
+          <w:szCs w:val="20"/>
         </w:rPr>
         <w:t>--</w:t>
       </w:r>
@@ -25639,8 +25648,8 @@
           <w:b/>
           <w:bCs/>
           <w:color w:val="CCCCCC"/>
-          <w:sz w:val="23"/>
-          <w:szCs w:val="23"/>
+          <w:sz w:val="20"/>
+          <w:szCs w:val="20"/>
         </w:rPr>
         <w:t>)</w:t>
       </w:r>
@@ -25654,18 +25663,18 @@
           <w:b/>
           <w:bCs/>
           <w:color w:val="CCCCCC"/>
-          <w:sz w:val="23"/>
-          <w:szCs w:val="23"/>
-        </w:rPr>
-      </w:pPr>
-      <w:r>
-        <w:rPr>
-          <w:rFonts w:ascii="FiraCode Nerd Font" w:eastAsia="Times New Roman" w:hAnsi="FiraCode Nerd Font" w:cs="FiraCode Nerd Font"/>
-          <w:b/>
-          <w:bCs/>
-          <w:color w:val="CCCCCC"/>
-          <w:sz w:val="23"/>
-          <w:szCs w:val="23"/>
+          <w:sz w:val="20"/>
+          <w:szCs w:val="20"/>
+        </w:rPr>
+      </w:pPr>
+      <w:r>
+        <w:rPr>
+          <w:rFonts w:ascii="FiraCode Nerd Font" w:eastAsia="Times New Roman" w:hAnsi="FiraCode Nerd Font" w:cs="FiraCode Nerd Font"/>
+          <w:b/>
+          <w:bCs/>
+          <w:color w:val="CCCCCC"/>
+          <w:sz w:val="20"/>
+          <w:szCs w:val="20"/>
         </w:rPr>
         <w:t>        {</w:t>
       </w:r>
@@ -25679,18 +25688,18 @@
           <w:b/>
           <w:bCs/>
           <w:color w:val="CCCCCC"/>
-          <w:sz w:val="23"/>
-          <w:szCs w:val="23"/>
-        </w:rPr>
-      </w:pPr>
-      <w:r>
-        <w:rPr>
-          <w:rFonts w:ascii="FiraCode Nerd Font" w:eastAsia="Times New Roman" w:hAnsi="FiraCode Nerd Font" w:cs="FiraCode Nerd Font"/>
-          <w:b/>
-          <w:bCs/>
-          <w:color w:val="CCCCCC"/>
-          <w:sz w:val="23"/>
-          <w:szCs w:val="23"/>
+          <w:sz w:val="20"/>
+          <w:szCs w:val="20"/>
+        </w:rPr>
+      </w:pPr>
+      <w:r>
+        <w:rPr>
+          <w:rFonts w:ascii="FiraCode Nerd Font" w:eastAsia="Times New Roman" w:hAnsi="FiraCode Nerd Font" w:cs="FiraCode Nerd Font"/>
+          <w:b/>
+          <w:bCs/>
+          <w:color w:val="CCCCCC"/>
+          <w:sz w:val="20"/>
+          <w:szCs w:val="20"/>
         </w:rPr>
         <w:t xml:space="preserve">            </w:t>
       </w:r>
@@ -25702,8 +25711,8 @@
           <w:b/>
           <w:bCs/>
           <w:color w:val="9CDCFE"/>
-          <w:sz w:val="23"/>
-          <w:szCs w:val="23"/>
+          <w:sz w:val="20"/>
+          <w:szCs w:val="20"/>
         </w:rPr>
         <w:t>cout</w:t>
       </w:r>
@@ -25715,8 +25724,8 @@
           <w:b/>
           <w:bCs/>
           <w:color w:val="CCCCCC"/>
-          <w:sz w:val="23"/>
-          <w:szCs w:val="23"/>
+          <w:sz w:val="20"/>
+          <w:szCs w:val="20"/>
         </w:rPr>
         <w:t xml:space="preserve"> </w:t>
       </w:r>
@@ -25726,8 +25735,8 @@
           <w:b/>
           <w:bCs/>
           <w:color w:val="DCDCAA"/>
-          <w:sz w:val="23"/>
-          <w:szCs w:val="23"/>
+          <w:sz w:val="20"/>
+          <w:szCs w:val="20"/>
         </w:rPr>
         <w:t>&lt;&lt;</w:t>
       </w:r>
@@ -25737,8 +25746,8 @@
           <w:b/>
           <w:bCs/>
           <w:color w:val="CCCCCC"/>
-          <w:sz w:val="23"/>
-          <w:szCs w:val="23"/>
+          <w:sz w:val="20"/>
+          <w:szCs w:val="20"/>
         </w:rPr>
         <w:t xml:space="preserve"> </w:t>
       </w:r>
@@ -25748,8 +25757,8 @@
           <w:b/>
           <w:bCs/>
           <w:color w:val="CE9178"/>
-          <w:sz w:val="23"/>
-          <w:szCs w:val="23"/>
+          <w:sz w:val="20"/>
+          <w:szCs w:val="20"/>
         </w:rPr>
         <w:t>" "</w:t>
       </w:r>
@@ -25759,8 +25768,8 @@
           <w:b/>
           <w:bCs/>
           <w:color w:val="CCCCCC"/>
-          <w:sz w:val="23"/>
-          <w:szCs w:val="23"/>
+          <w:sz w:val="20"/>
+          <w:szCs w:val="20"/>
         </w:rPr>
         <w:t>;</w:t>
       </w:r>
@@ -25774,18 +25783,18 @@
           <w:b/>
           <w:bCs/>
           <w:color w:val="CCCCCC"/>
-          <w:sz w:val="23"/>
-          <w:szCs w:val="23"/>
-        </w:rPr>
-      </w:pPr>
-      <w:r>
-        <w:rPr>
-          <w:rFonts w:ascii="FiraCode Nerd Font" w:eastAsia="Times New Roman" w:hAnsi="FiraCode Nerd Font" w:cs="FiraCode Nerd Font"/>
-          <w:b/>
-          <w:bCs/>
-          <w:color w:val="CCCCCC"/>
-          <w:sz w:val="23"/>
-          <w:szCs w:val="23"/>
+          <w:sz w:val="20"/>
+          <w:szCs w:val="20"/>
+        </w:rPr>
+      </w:pPr>
+      <w:r>
+        <w:rPr>
+          <w:rFonts w:ascii="FiraCode Nerd Font" w:eastAsia="Times New Roman" w:hAnsi="FiraCode Nerd Font" w:cs="FiraCode Nerd Font"/>
+          <w:b/>
+          <w:bCs/>
+          <w:color w:val="CCCCCC"/>
+          <w:sz w:val="20"/>
+          <w:szCs w:val="20"/>
         </w:rPr>
         <w:t>        }</w:t>
       </w:r>
@@ -25799,18 +25808,18 @@
           <w:b/>
           <w:bCs/>
           <w:color w:val="CCCCCC"/>
-          <w:sz w:val="23"/>
-          <w:szCs w:val="23"/>
-        </w:rPr>
-      </w:pPr>
-      <w:r>
-        <w:rPr>
-          <w:rFonts w:ascii="FiraCode Nerd Font" w:eastAsia="Times New Roman" w:hAnsi="FiraCode Nerd Font" w:cs="FiraCode Nerd Font"/>
-          <w:b/>
-          <w:bCs/>
-          <w:color w:val="CCCCCC"/>
-          <w:sz w:val="23"/>
-          <w:szCs w:val="23"/>
+          <w:sz w:val="20"/>
+          <w:szCs w:val="20"/>
+        </w:rPr>
+      </w:pPr>
+      <w:r>
+        <w:rPr>
+          <w:rFonts w:ascii="FiraCode Nerd Font" w:eastAsia="Times New Roman" w:hAnsi="FiraCode Nerd Font" w:cs="FiraCode Nerd Font"/>
+          <w:b/>
+          <w:bCs/>
+          <w:color w:val="CCCCCC"/>
+          <w:sz w:val="20"/>
+          <w:szCs w:val="20"/>
         </w:rPr>
         <w:t xml:space="preserve">        </w:t>
       </w:r>
@@ -25821,8 +25830,8 @@
           <w:b/>
           <w:bCs/>
           <w:color w:val="C586C0"/>
-          <w:sz w:val="23"/>
-          <w:szCs w:val="23"/>
+          <w:sz w:val="20"/>
+          <w:szCs w:val="20"/>
         </w:rPr>
         <w:t>for</w:t>
       </w:r>
@@ -25833,8 +25842,8 @@
           <w:b/>
           <w:bCs/>
           <w:color w:val="CCCCCC"/>
-          <w:sz w:val="23"/>
-          <w:szCs w:val="23"/>
+          <w:sz w:val="20"/>
+          <w:szCs w:val="20"/>
         </w:rPr>
         <w:t xml:space="preserve"> (</w:t>
       </w:r>
@@ -25845,8 +25854,8 @@
           <w:b/>
           <w:bCs/>
           <w:color w:val="569CD6"/>
-          <w:sz w:val="23"/>
-          <w:szCs w:val="23"/>
+          <w:sz w:val="20"/>
+          <w:szCs w:val="20"/>
         </w:rPr>
         <w:t>int</w:t>
       </w:r>
@@ -25857,8 +25866,8 @@
           <w:b/>
           <w:bCs/>
           <w:color w:val="CCCCCC"/>
-          <w:sz w:val="23"/>
-          <w:szCs w:val="23"/>
+          <w:sz w:val="20"/>
+          <w:szCs w:val="20"/>
         </w:rPr>
         <w:t xml:space="preserve"> </w:t>
       </w:r>
@@ -25868,8 +25877,8 @@
           <w:b/>
           <w:bCs/>
           <w:color w:val="9CDCFE"/>
-          <w:sz w:val="23"/>
-          <w:szCs w:val="23"/>
+          <w:sz w:val="20"/>
+          <w:szCs w:val="20"/>
         </w:rPr>
         <w:t>k</w:t>
       </w:r>
@@ -25879,8 +25888,8 @@
           <w:b/>
           <w:bCs/>
           <w:color w:val="CCCCCC"/>
-          <w:sz w:val="23"/>
-          <w:szCs w:val="23"/>
+          <w:sz w:val="20"/>
+          <w:szCs w:val="20"/>
         </w:rPr>
         <w:t xml:space="preserve"> </w:t>
       </w:r>
@@ -25890,8 +25899,8 @@
           <w:b/>
           <w:bCs/>
           <w:color w:val="D4D4D4"/>
-          <w:sz w:val="23"/>
-          <w:szCs w:val="23"/>
+          <w:sz w:val="20"/>
+          <w:szCs w:val="20"/>
         </w:rPr>
         <w:t>=</w:t>
       </w:r>
@@ -25901,8 +25910,8 @@
           <w:b/>
           <w:bCs/>
           <w:color w:val="CCCCCC"/>
-          <w:sz w:val="23"/>
-          <w:szCs w:val="23"/>
+          <w:sz w:val="20"/>
+          <w:szCs w:val="20"/>
         </w:rPr>
         <w:t xml:space="preserve"> </w:t>
       </w:r>
@@ -25912,8 +25921,8 @@
           <w:b/>
           <w:bCs/>
           <w:color w:val="B5CEA8"/>
-          <w:sz w:val="23"/>
-          <w:szCs w:val="23"/>
+          <w:sz w:val="20"/>
+          <w:szCs w:val="20"/>
         </w:rPr>
         <w:t>1</w:t>
       </w:r>
@@ -25923,8 +25932,8 @@
           <w:b/>
           <w:bCs/>
           <w:color w:val="CCCCCC"/>
-          <w:sz w:val="23"/>
-          <w:szCs w:val="23"/>
+          <w:sz w:val="20"/>
+          <w:szCs w:val="20"/>
         </w:rPr>
         <w:t xml:space="preserve">; </w:t>
       </w:r>
@@ -25934,8 +25943,8 @@
           <w:b/>
           <w:bCs/>
           <w:color w:val="9CDCFE"/>
-          <w:sz w:val="23"/>
-          <w:szCs w:val="23"/>
+          <w:sz w:val="20"/>
+          <w:szCs w:val="20"/>
         </w:rPr>
         <w:t>k</w:t>
       </w:r>
@@ -25945,8 +25954,8 @@
           <w:b/>
           <w:bCs/>
           <w:color w:val="CCCCCC"/>
-          <w:sz w:val="23"/>
-          <w:szCs w:val="23"/>
+          <w:sz w:val="20"/>
+          <w:szCs w:val="20"/>
         </w:rPr>
         <w:t xml:space="preserve"> </w:t>
       </w:r>
@@ -25956,8 +25965,8 @@
           <w:b/>
           <w:bCs/>
           <w:color w:val="D4D4D4"/>
-          <w:sz w:val="23"/>
-          <w:szCs w:val="23"/>
+          <w:sz w:val="20"/>
+          <w:szCs w:val="20"/>
         </w:rPr>
         <w:t>&lt;=</w:t>
       </w:r>
@@ -25967,8 +25976,8 @@
           <w:b/>
           <w:bCs/>
           <w:color w:val="CCCCCC"/>
-          <w:sz w:val="23"/>
-          <w:szCs w:val="23"/>
+          <w:sz w:val="20"/>
+          <w:szCs w:val="20"/>
         </w:rPr>
         <w:t xml:space="preserve"> (</w:t>
       </w:r>
@@ -25978,8 +25987,8 @@
           <w:b/>
           <w:bCs/>
           <w:color w:val="B5CEA8"/>
-          <w:sz w:val="23"/>
-          <w:szCs w:val="23"/>
+          <w:sz w:val="20"/>
+          <w:szCs w:val="20"/>
         </w:rPr>
         <w:t>2</w:t>
       </w:r>
@@ -25989,8 +25998,8 @@
           <w:b/>
           <w:bCs/>
           <w:color w:val="CCCCCC"/>
-          <w:sz w:val="23"/>
-          <w:szCs w:val="23"/>
+          <w:sz w:val="20"/>
+          <w:szCs w:val="20"/>
         </w:rPr>
         <w:t xml:space="preserve"> </w:t>
       </w:r>
@@ -26000,8 +26009,8 @@
           <w:b/>
           <w:bCs/>
           <w:color w:val="D4D4D4"/>
-          <w:sz w:val="23"/>
-          <w:szCs w:val="23"/>
+          <w:sz w:val="20"/>
+          <w:szCs w:val="20"/>
         </w:rPr>
         <w:t>*</w:t>
       </w:r>
@@ -26011,8 +26020,8 @@
           <w:b/>
           <w:bCs/>
           <w:color w:val="CCCCCC"/>
-          <w:sz w:val="23"/>
-          <w:szCs w:val="23"/>
+          <w:sz w:val="20"/>
+          <w:szCs w:val="20"/>
         </w:rPr>
         <w:t xml:space="preserve"> </w:t>
       </w:r>
@@ -26023,8 +26032,8 @@
           <w:b/>
           <w:bCs/>
           <w:color w:val="9CDCFE"/>
-          <w:sz w:val="23"/>
-          <w:szCs w:val="23"/>
+          <w:sz w:val="20"/>
+          <w:szCs w:val="20"/>
         </w:rPr>
         <w:t>i</w:t>
       </w:r>
@@ -26035,8 +26044,8 @@
           <w:b/>
           <w:bCs/>
           <w:color w:val="CCCCCC"/>
-          <w:sz w:val="23"/>
-          <w:szCs w:val="23"/>
+          <w:sz w:val="20"/>
+          <w:szCs w:val="20"/>
         </w:rPr>
         <w:t xml:space="preserve"> </w:t>
       </w:r>
@@ -26046,8 +26055,8 @@
           <w:b/>
           <w:bCs/>
           <w:color w:val="D4D4D4"/>
-          <w:sz w:val="23"/>
-          <w:szCs w:val="23"/>
+          <w:sz w:val="20"/>
+          <w:szCs w:val="20"/>
         </w:rPr>
         <w:t>-</w:t>
       </w:r>
@@ -26057,8 +26066,8 @@
           <w:b/>
           <w:bCs/>
           <w:color w:val="CCCCCC"/>
-          <w:sz w:val="23"/>
-          <w:szCs w:val="23"/>
+          <w:sz w:val="20"/>
+          <w:szCs w:val="20"/>
         </w:rPr>
         <w:t xml:space="preserve"> </w:t>
       </w:r>
@@ -26068,8 +26077,8 @@
           <w:b/>
           <w:bCs/>
           <w:color w:val="B5CEA8"/>
-          <w:sz w:val="23"/>
-          <w:szCs w:val="23"/>
+          <w:sz w:val="20"/>
+          <w:szCs w:val="20"/>
         </w:rPr>
         <w:t>1</w:t>
       </w:r>
@@ -26079,8 +26088,8 @@
           <w:b/>
           <w:bCs/>
           <w:color w:val="CCCCCC"/>
-          <w:sz w:val="23"/>
-          <w:szCs w:val="23"/>
+          <w:sz w:val="20"/>
+          <w:szCs w:val="20"/>
         </w:rPr>
         <w:t xml:space="preserve">); </w:t>
       </w:r>
@@ -26090,8 +26099,8 @@
           <w:b/>
           <w:bCs/>
           <w:color w:val="9CDCFE"/>
-          <w:sz w:val="23"/>
-          <w:szCs w:val="23"/>
+          <w:sz w:val="20"/>
+          <w:szCs w:val="20"/>
         </w:rPr>
         <w:t>k</w:t>
       </w:r>
@@ -26101,8 +26110,8 @@
           <w:b/>
           <w:bCs/>
           <w:color w:val="D4D4D4"/>
-          <w:sz w:val="23"/>
-          <w:szCs w:val="23"/>
+          <w:sz w:val="20"/>
+          <w:szCs w:val="20"/>
         </w:rPr>
         <w:t>++</w:t>
       </w:r>
@@ -26112,8 +26121,8 @@
           <w:b/>
           <w:bCs/>
           <w:color w:val="CCCCCC"/>
-          <w:sz w:val="23"/>
-          <w:szCs w:val="23"/>
+          <w:sz w:val="20"/>
+          <w:szCs w:val="20"/>
         </w:rPr>
         <w:t>)</w:t>
       </w:r>
@@ -26127,18 +26136,18 @@
           <w:b/>
           <w:bCs/>
           <w:color w:val="CCCCCC"/>
-          <w:sz w:val="23"/>
-          <w:szCs w:val="23"/>
-        </w:rPr>
-      </w:pPr>
-      <w:r>
-        <w:rPr>
-          <w:rFonts w:ascii="FiraCode Nerd Font" w:eastAsia="Times New Roman" w:hAnsi="FiraCode Nerd Font" w:cs="FiraCode Nerd Font"/>
-          <w:b/>
-          <w:bCs/>
-          <w:color w:val="CCCCCC"/>
-          <w:sz w:val="23"/>
-          <w:szCs w:val="23"/>
+          <w:sz w:val="20"/>
+          <w:szCs w:val="20"/>
+        </w:rPr>
+      </w:pPr>
+      <w:r>
+        <w:rPr>
+          <w:rFonts w:ascii="FiraCode Nerd Font" w:eastAsia="Times New Roman" w:hAnsi="FiraCode Nerd Font" w:cs="FiraCode Nerd Font"/>
+          <w:b/>
+          <w:bCs/>
+          <w:color w:val="CCCCCC"/>
+          <w:sz w:val="20"/>
+          <w:szCs w:val="20"/>
         </w:rPr>
         <w:t>        {</w:t>
       </w:r>
@@ -26152,18 +26161,18 @@
           <w:b/>
           <w:bCs/>
           <w:color w:val="CCCCCC"/>
-          <w:sz w:val="23"/>
-          <w:szCs w:val="23"/>
-        </w:rPr>
-      </w:pPr>
-      <w:r>
-        <w:rPr>
-          <w:rFonts w:ascii="FiraCode Nerd Font" w:eastAsia="Times New Roman" w:hAnsi="FiraCode Nerd Font" w:cs="FiraCode Nerd Font"/>
-          <w:b/>
-          <w:bCs/>
-          <w:color w:val="CCCCCC"/>
-          <w:sz w:val="23"/>
-          <w:szCs w:val="23"/>
+          <w:sz w:val="20"/>
+          <w:szCs w:val="20"/>
+        </w:rPr>
+      </w:pPr>
+      <w:r>
+        <w:rPr>
+          <w:rFonts w:ascii="FiraCode Nerd Font" w:eastAsia="Times New Roman" w:hAnsi="FiraCode Nerd Font" w:cs="FiraCode Nerd Font"/>
+          <w:b/>
+          <w:bCs/>
+          <w:color w:val="CCCCCC"/>
+          <w:sz w:val="20"/>
+          <w:szCs w:val="20"/>
         </w:rPr>
         <w:t xml:space="preserve">            </w:t>
       </w:r>
@@ -26175,8 +26184,8 @@
           <w:b/>
           <w:bCs/>
           <w:color w:val="9CDCFE"/>
-          <w:sz w:val="23"/>
-          <w:szCs w:val="23"/>
+          <w:sz w:val="20"/>
+          <w:szCs w:val="20"/>
         </w:rPr>
         <w:t>cout</w:t>
       </w:r>
@@ -26188,8 +26197,8 @@
           <w:b/>
           <w:bCs/>
           <w:color w:val="CCCCCC"/>
-          <w:sz w:val="23"/>
-          <w:szCs w:val="23"/>
+          <w:sz w:val="20"/>
+          <w:szCs w:val="20"/>
         </w:rPr>
         <w:t xml:space="preserve"> </w:t>
       </w:r>
@@ -26199,8 +26208,8 @@
           <w:b/>
           <w:bCs/>
           <w:color w:val="DCDCAA"/>
-          <w:sz w:val="23"/>
-          <w:szCs w:val="23"/>
+          <w:sz w:val="20"/>
+          <w:szCs w:val="20"/>
         </w:rPr>
         <w:t>&lt;&lt;</w:t>
       </w:r>
@@ -26210,8 +26219,8 @@
           <w:b/>
           <w:bCs/>
           <w:color w:val="CCCCCC"/>
-          <w:sz w:val="23"/>
-          <w:szCs w:val="23"/>
+          <w:sz w:val="20"/>
+          <w:szCs w:val="20"/>
         </w:rPr>
         <w:t xml:space="preserve"> </w:t>
       </w:r>
@@ -26221,8 +26230,8 @@
           <w:b/>
           <w:bCs/>
           <w:color w:val="CE9178"/>
-          <w:sz w:val="23"/>
-          <w:szCs w:val="23"/>
+          <w:sz w:val="20"/>
+          <w:szCs w:val="20"/>
         </w:rPr>
         <w:t>"*"</w:t>
       </w:r>
@@ -26232,8 +26241,8 @@
           <w:b/>
           <w:bCs/>
           <w:color w:val="CCCCCC"/>
-          <w:sz w:val="23"/>
-          <w:szCs w:val="23"/>
+          <w:sz w:val="20"/>
+          <w:szCs w:val="20"/>
         </w:rPr>
         <w:t>;</w:t>
       </w:r>
@@ -26247,18 +26256,18 @@
           <w:b/>
           <w:bCs/>
           <w:color w:val="CCCCCC"/>
-          <w:sz w:val="23"/>
-          <w:szCs w:val="23"/>
-        </w:rPr>
-      </w:pPr>
-      <w:r>
-        <w:rPr>
-          <w:rFonts w:ascii="FiraCode Nerd Font" w:eastAsia="Times New Roman" w:hAnsi="FiraCode Nerd Font" w:cs="FiraCode Nerd Font"/>
-          <w:b/>
-          <w:bCs/>
-          <w:color w:val="CCCCCC"/>
-          <w:sz w:val="23"/>
-          <w:szCs w:val="23"/>
+          <w:sz w:val="20"/>
+          <w:szCs w:val="20"/>
+        </w:rPr>
+      </w:pPr>
+      <w:r>
+        <w:rPr>
+          <w:rFonts w:ascii="FiraCode Nerd Font" w:eastAsia="Times New Roman" w:hAnsi="FiraCode Nerd Font" w:cs="FiraCode Nerd Font"/>
+          <w:b/>
+          <w:bCs/>
+          <w:color w:val="CCCCCC"/>
+          <w:sz w:val="20"/>
+          <w:szCs w:val="20"/>
         </w:rPr>
         <w:t>        }</w:t>
       </w:r>
@@ -26272,18 +26281,18 @@
           <w:b/>
           <w:bCs/>
           <w:color w:val="CCCCCC"/>
-          <w:sz w:val="23"/>
-          <w:szCs w:val="23"/>
-        </w:rPr>
-      </w:pPr>
-      <w:r>
-        <w:rPr>
-          <w:rFonts w:ascii="FiraCode Nerd Font" w:eastAsia="Times New Roman" w:hAnsi="FiraCode Nerd Font" w:cs="FiraCode Nerd Font"/>
-          <w:b/>
-          <w:bCs/>
-          <w:color w:val="CCCCCC"/>
-          <w:sz w:val="23"/>
-          <w:szCs w:val="23"/>
+          <w:sz w:val="20"/>
+          <w:szCs w:val="20"/>
+        </w:rPr>
+      </w:pPr>
+      <w:r>
+        <w:rPr>
+          <w:rFonts w:ascii="FiraCode Nerd Font" w:eastAsia="Times New Roman" w:hAnsi="FiraCode Nerd Font" w:cs="FiraCode Nerd Font"/>
+          <w:b/>
+          <w:bCs/>
+          <w:color w:val="CCCCCC"/>
+          <w:sz w:val="20"/>
+          <w:szCs w:val="20"/>
         </w:rPr>
         <w:t xml:space="preserve">        </w:t>
       </w:r>
@@ -26295,8 +26304,8 @@
           <w:b/>
           <w:bCs/>
           <w:color w:val="9CDCFE"/>
-          <w:sz w:val="23"/>
-          <w:szCs w:val="23"/>
+          <w:sz w:val="20"/>
+          <w:szCs w:val="20"/>
         </w:rPr>
         <w:t>cout</w:t>
       </w:r>
@@ -26308,8 +26317,8 @@
           <w:b/>
           <w:bCs/>
           <w:color w:val="CCCCCC"/>
-          <w:sz w:val="23"/>
-          <w:szCs w:val="23"/>
+          <w:sz w:val="20"/>
+          <w:szCs w:val="20"/>
         </w:rPr>
         <w:t xml:space="preserve"> </w:t>
       </w:r>
@@ -26319,8 +26328,8 @@
           <w:b/>
           <w:bCs/>
           <w:color w:val="DCDCAA"/>
-          <w:sz w:val="23"/>
-          <w:szCs w:val="23"/>
+          <w:sz w:val="20"/>
+          <w:szCs w:val="20"/>
         </w:rPr>
         <w:t>&lt;&lt;</w:t>
       </w:r>
@@ -26330,8 +26339,8 @@
           <w:b/>
           <w:bCs/>
           <w:color w:val="CCCCCC"/>
-          <w:sz w:val="23"/>
-          <w:szCs w:val="23"/>
+          <w:sz w:val="20"/>
+          <w:szCs w:val="20"/>
         </w:rPr>
         <w:t xml:space="preserve"> </w:t>
       </w:r>
@@ -26342,8 +26351,8 @@
           <w:b/>
           <w:bCs/>
           <w:color w:val="DCDCAA"/>
-          <w:sz w:val="23"/>
-          <w:szCs w:val="23"/>
+          <w:sz w:val="20"/>
+          <w:szCs w:val="20"/>
         </w:rPr>
         <w:t>endl</w:t>
       </w:r>
@@ -26354,8 +26363,8 @@
           <w:b/>
           <w:bCs/>
           <w:color w:val="CCCCCC"/>
-          <w:sz w:val="23"/>
-          <w:szCs w:val="23"/>
+          <w:sz w:val="20"/>
+          <w:szCs w:val="20"/>
         </w:rPr>
         <w:t>;</w:t>
       </w:r>
@@ -26369,18 +26378,18 @@
           <w:b/>
           <w:bCs/>
           <w:color w:val="CCCCCC"/>
-          <w:sz w:val="23"/>
-          <w:szCs w:val="23"/>
-        </w:rPr>
-      </w:pPr>
-      <w:r>
-        <w:rPr>
-          <w:rFonts w:ascii="FiraCode Nerd Font" w:eastAsia="Times New Roman" w:hAnsi="FiraCode Nerd Font" w:cs="FiraCode Nerd Font"/>
-          <w:b/>
-          <w:bCs/>
-          <w:color w:val="CCCCCC"/>
-          <w:sz w:val="23"/>
-          <w:szCs w:val="23"/>
+          <w:sz w:val="20"/>
+          <w:szCs w:val="20"/>
+        </w:rPr>
+      </w:pPr>
+      <w:r>
+        <w:rPr>
+          <w:rFonts w:ascii="FiraCode Nerd Font" w:eastAsia="Times New Roman" w:hAnsi="FiraCode Nerd Font" w:cs="FiraCode Nerd Font"/>
+          <w:b/>
+          <w:bCs/>
+          <w:color w:val="CCCCCC"/>
+          <w:sz w:val="20"/>
+          <w:szCs w:val="20"/>
         </w:rPr>
         <w:t>    }</w:t>
       </w:r>
@@ -26394,18 +26403,18 @@
           <w:b/>
           <w:bCs/>
           <w:color w:val="CCCCCC"/>
-          <w:sz w:val="23"/>
-          <w:szCs w:val="23"/>
-        </w:rPr>
-      </w:pPr>
-      <w:r>
-        <w:rPr>
-          <w:rFonts w:ascii="FiraCode Nerd Font" w:eastAsia="Times New Roman" w:hAnsi="FiraCode Nerd Font" w:cs="FiraCode Nerd Font"/>
-          <w:b/>
-          <w:bCs/>
-          <w:color w:val="CCCCCC"/>
-          <w:sz w:val="23"/>
-          <w:szCs w:val="23"/>
+          <w:sz w:val="20"/>
+          <w:szCs w:val="20"/>
+        </w:rPr>
+      </w:pPr>
+      <w:r>
+        <w:rPr>
+          <w:rFonts w:ascii="FiraCode Nerd Font" w:eastAsia="Times New Roman" w:hAnsi="FiraCode Nerd Font" w:cs="FiraCode Nerd Font"/>
+          <w:b/>
+          <w:bCs/>
+          <w:color w:val="CCCCCC"/>
+          <w:sz w:val="20"/>
+          <w:szCs w:val="20"/>
         </w:rPr>
         <w:t xml:space="preserve"> </w:t>
       </w:r>
@@ -26416,8 +26425,8 @@
           <w:b/>
           <w:bCs/>
           <w:color w:val="C586C0"/>
-          <w:sz w:val="23"/>
-          <w:szCs w:val="23"/>
+          <w:sz w:val="20"/>
+          <w:szCs w:val="20"/>
         </w:rPr>
         <w:t>return</w:t>
       </w:r>
@@ -26428,8 +26437,8 @@
           <w:b/>
           <w:bCs/>
           <w:color w:val="CCCCCC"/>
-          <w:sz w:val="23"/>
-          <w:szCs w:val="23"/>
+          <w:sz w:val="20"/>
+          <w:szCs w:val="20"/>
         </w:rPr>
         <w:t xml:space="preserve"> </w:t>
       </w:r>
@@ -26439,8 +26448,8 @@
           <w:b/>
           <w:bCs/>
           <w:color w:val="B5CEA8"/>
-          <w:sz w:val="23"/>
-          <w:szCs w:val="23"/>
+          <w:sz w:val="20"/>
+          <w:szCs w:val="20"/>
         </w:rPr>
         <w:t>0</w:t>
       </w:r>
@@ -26450,8 +26459,8 @@
           <w:b/>
           <w:bCs/>
           <w:color w:val="CCCCCC"/>
-          <w:sz w:val="23"/>
-          <w:szCs w:val="23"/>
+          <w:sz w:val="20"/>
+          <w:szCs w:val="20"/>
         </w:rPr>
         <w:t>;</w:t>
       </w:r>
@@ -26465,18 +26474,18 @@
           <w:b/>
           <w:bCs/>
           <w:color w:val="CCCCCC"/>
-          <w:sz w:val="23"/>
-          <w:szCs w:val="23"/>
-        </w:rPr>
-      </w:pPr>
-      <w:r>
-        <w:rPr>
-          <w:rFonts w:ascii="FiraCode Nerd Font" w:eastAsia="Times New Roman" w:hAnsi="FiraCode Nerd Font" w:cs="FiraCode Nerd Font"/>
-          <w:b/>
-          <w:bCs/>
-          <w:color w:val="CCCCCC"/>
-          <w:sz w:val="23"/>
-          <w:szCs w:val="23"/>
+          <w:sz w:val="20"/>
+          <w:szCs w:val="20"/>
+        </w:rPr>
+      </w:pPr>
+      <w:r>
+        <w:rPr>
+          <w:rFonts w:ascii="FiraCode Nerd Font" w:eastAsia="Times New Roman" w:hAnsi="FiraCode Nerd Font" w:cs="FiraCode Nerd Font"/>
+          <w:b/>
+          <w:bCs/>
+          <w:color w:val="CCCCCC"/>
+          <w:sz w:val="20"/>
+          <w:szCs w:val="20"/>
         </w:rPr>
         <w:t>}</w:t>
       </w:r>
@@ -26505,6 +26514,9 @@
         </w:rPr>
       </w:pPr>
       <w:r>
+        <w:rPr>
+          <w:noProof/>
+        </w:rPr>
         <w:drawing>
           <wp:anchor distT="0" distB="0" distL="114300" distR="114300" simplePos="0" relativeHeight="251658240" behindDoc="0" locked="0" layoutInCell="1" allowOverlap="1">
             <wp:simplePos x="0" y="0"/>
@@ -26529,7 +26541,7 @@
                     <pic:cNvPicPr/>
                   </pic:nvPicPr>
                   <pic:blipFill>
-                    <a:blip r:embed="rId8" cstate="print">
+                    <a:blip r:embed="rId11" cstate="print">
                       <a:extLst>
                         <a:ext uri="{28A0092B-C50C-407E-A947-70E740481C1C}">
                           <a14:useLocalDpi xmlns:a14="http://schemas.microsoft.com/office/drawing/2010/main" val="0"/>
@@ -26580,8 +26592,8 @@
     </w:p>
     <w:p/>
     <w:sectPr>
-      <w:headerReference w:type="default" r:id="rId9"/>
-      <w:pgSz w:w="12240" w:h="15840"/>
+      <w:headerReference w:type="default" r:id="rId12"/>
+      <w:pgSz w:w="12240" w:h="15840" w:code="1"/>
       <w:pgMar w:top="720" w:right="720" w:bottom="720" w:left="720" w:header="720" w:footer="720" w:gutter="0"/>
       <w:cols w:space="720"/>
       <w:titlePg/>
@@ -26589,6 +26601,56 @@
     </w:sectPr>
   </w:body>
 </w:document>
+</file>
+
+<file path=word/endnotes.xml><?xml version="1.0" encoding="utf-8"?>
+<w:endnotes xmlns:wpc="http://schemas.microsoft.com/office/word/2010/wordprocessingCanvas" xmlns:cx="http://schemas.microsoft.com/office/drawing/2014/chartex" xmlns:cx1="http://schemas.microsoft.com/office/drawing/2015/9/8/chartex" xmlns:mc="http://schemas.openxmlformats.org/markup-compatibility/2006" xmlns:o="urn:schemas-microsoft-com:office:office" xmlns:r="http://schemas.openxmlformats.org/officeDocument/2006/relationships" xmlns:m="http://schemas.openxmlformats.org/officeDocument/2006/math" xmlns:v="urn:schemas-microsoft-com:vml" xmlns:wp14="http://schemas.microsoft.com/office/word/2010/wordprocessingDrawing" xmlns:wp="http://schemas.openxmlformats.org/drawingml/2006/wordprocessingDrawing" xmlns:w10="urn:schemas-microsoft-com:office:word" xmlns:w="http://schemas.openxmlformats.org/wordprocessingml/2006/main" xmlns:w14="http://schemas.microsoft.com/office/word/2010/wordml" xmlns:w15="http://schemas.microsoft.com/office/word/2012/wordml" xmlns:w16se="http://schemas.microsoft.com/office/word/2015/wordml/symex" xmlns:wpg="http://schemas.microsoft.com/office/word/2010/wordprocessingGroup" xmlns:wpi="http://schemas.microsoft.com/office/word/2010/wordprocessingInk" xmlns:wne="http://schemas.microsoft.com/office/word/2006/wordml" xmlns:wps="http://schemas.microsoft.com/office/word/2010/wordprocessingShape" mc:Ignorable="w14 w15 w16se wp14">
+  <w:endnote w:type="separator" w:id="-1">
+    <w:p>
+      <w:pPr>
+        <w:spacing w:after="0" w:line="240" w:lineRule="auto"/>
+      </w:pPr>
+      <w:r>
+        <w:separator/>
+      </w:r>
+    </w:p>
+  </w:endnote>
+  <w:endnote w:type="continuationSeparator" w:id="0">
+    <w:p>
+      <w:pPr>
+        <w:spacing w:after="0" w:line="240" w:lineRule="auto"/>
+      </w:pPr>
+      <w:r>
+        <w:continuationSeparator/>
+      </w:r>
+    </w:p>
+  </w:endnote>
+</w:endnotes>
+</file>
+
+<file path=word/footnotes.xml><?xml version="1.0" encoding="utf-8"?>
+<w:footnotes xmlns:wpc="http://schemas.microsoft.com/office/word/2010/wordprocessingCanvas" xmlns:cx="http://schemas.microsoft.com/office/drawing/2014/chartex" xmlns:cx1="http://schemas.microsoft.com/office/drawing/2015/9/8/chartex" xmlns:mc="http://schemas.openxmlformats.org/markup-compatibility/2006" xmlns:o="urn:schemas-microsoft-com:office:office" xmlns:r="http://schemas.openxmlformats.org/officeDocument/2006/relationships" xmlns:m="http://schemas.openxmlformats.org/officeDocument/2006/math" xmlns:v="urn:schemas-microsoft-com:vml" xmlns:wp14="http://schemas.microsoft.com/office/word/2010/wordprocessingDrawing" xmlns:wp="http://schemas.openxmlformats.org/drawingml/2006/wordprocessingDrawing" xmlns:w10="urn:schemas-microsoft-com:office:word" xmlns:w="http://schemas.openxmlformats.org/wordprocessingml/2006/main" xmlns:w14="http://schemas.microsoft.com/office/word/2010/wordml" xmlns:w15="http://schemas.microsoft.com/office/word/2012/wordml" xmlns:w16se="http://schemas.microsoft.com/office/word/2015/wordml/symex" xmlns:wpg="http://schemas.microsoft.com/office/word/2010/wordprocessingGroup" xmlns:wpi="http://schemas.microsoft.com/office/word/2010/wordprocessingInk" xmlns:wne="http://schemas.microsoft.com/office/word/2006/wordml" xmlns:wps="http://schemas.microsoft.com/office/word/2010/wordprocessingShape" mc:Ignorable="w14 w15 w16se wp14">
+  <w:footnote w:type="separator" w:id="-1">
+    <w:p>
+      <w:pPr>
+        <w:spacing w:after="0" w:line="240" w:lineRule="auto"/>
+      </w:pPr>
+      <w:r>
+        <w:separator/>
+      </w:r>
+    </w:p>
+  </w:footnote>
+  <w:footnote w:type="continuationSeparator" w:id="0">
+    <w:p>
+      <w:pPr>
+        <w:spacing w:after="0" w:line="240" w:lineRule="auto"/>
+      </w:pPr>
+      <w:r>
+        <w:continuationSeparator/>
+      </w:r>
+    </w:p>
+  </w:footnote>
+</w:footnotes>
 </file>
 
 <file path=word/header1.xml><?xml version="1.0" encoding="utf-8"?>
@@ -27126,6 +27188,36 @@
       <w:szCs w:val="26"/>
     </w:rPr>
   </w:style>
+  <w:style w:type="paragraph" w:styleId="BalloonText">
+    <w:name w:val="Balloon Text"/>
+    <w:basedOn w:val="Normal"/>
+    <w:link w:val="BalloonTextChar"/>
+    <w:uiPriority w:val="99"/>
+    <w:semiHidden/>
+    <w:unhideWhenUsed/>
+    <w:rsid w:val="000315EC"/>
+    <w:pPr>
+      <w:spacing w:after="0" w:line="240" w:lineRule="auto"/>
+    </w:pPr>
+    <w:rPr>
+      <w:rFonts w:ascii="Segoe UI" w:hAnsi="Segoe UI" w:cs="Segoe UI"/>
+      <w:sz w:val="18"/>
+      <w:szCs w:val="18"/>
+    </w:rPr>
+  </w:style>
+  <w:style w:type="character" w:customStyle="1" w:styleId="BalloonTextChar">
+    <w:name w:val="Balloon Text Char"/>
+    <w:basedOn w:val="DefaultParagraphFont"/>
+    <w:link w:val="BalloonText"/>
+    <w:uiPriority w:val="99"/>
+    <w:semiHidden/>
+    <w:rsid w:val="000315EC"/>
+    <w:rPr>
+      <w:rFonts w:ascii="Segoe UI" w:hAnsi="Segoe UI" w:cs="Segoe UI"/>
+      <w:sz w:val="18"/>
+      <w:szCs w:val="18"/>
+    </w:rPr>
+  </w:style>
 </w:styles>
 </file>
 
@@ -27388,4 +27480,16 @@
     </a:ext>
   </a:extLst>
 </a:theme>
+</file>
+
+<file path=customXml/item1.xml><?xml version="1.0" encoding="utf-8"?>
+<b:Sources xmlns:b="http://schemas.openxmlformats.org/officeDocument/2006/bibliography" xmlns="http://schemas.openxmlformats.org/officeDocument/2006/bibliography" SelectedStyle="\APASixthEditionOfficeOnline.xsl" StyleName="APA" Version="6"/>
+</file>
+
+<file path=customXml/itemProps1.xml><?xml version="1.0" encoding="utf-8"?>
+<ds:datastoreItem xmlns:ds="http://schemas.openxmlformats.org/officeDocument/2006/customXml" ds:itemID="{7932ECA5-C43C-46CF-8771-68894203A966}">
+  <ds:schemaRefs>
+    <ds:schemaRef ds:uri="http://schemas.openxmlformats.org/officeDocument/2006/bibliography"/>
+  </ds:schemaRefs>
+</ds:datastoreItem>
 </file>
</xml_diff>